<commit_message>
Update Introduction to Neural Networking.docx
</commit_message>
<xml_diff>
--- a/Introduction to Neural Networking.docx
+++ b/Introduction to Neural Networking.docx
@@ -4326,6 +4326,54 @@
         </w:rPr>
         <w:t xml:space="preserve">z2 </w:t>
       </w:r>
+      <w:r>
+        <w:rPr>
+          <w:lang w:val="en-GB"/>
+        </w:rPr>
+        <w:t>is output</w:t>
+      </w:r>
+      <w:r>
+        <w:rPr>
+          <w:lang w:val="en-GB"/>
+        </w:rPr>
+        <w:t xml:space="preserve"> when </w:t>
+      </w:r>
+      <w:r>
+        <w:rPr>
+          <w:lang w:val="en-GB"/>
+        </w:rPr>
+        <w:t xml:space="preserve">the weighted sum </w:t>
+      </w:r>
+      <w:r>
+        <w:rPr>
+          <w:lang w:val="en-GB"/>
+        </w:rPr>
+        <w:t>is passed through</w:t>
+      </w:r>
+      <w:r>
+        <w:rPr>
+          <w:lang w:val="en-GB"/>
+        </w:rPr>
+        <w:t xml:space="preserve"> the sigmoid function, and thus </w:t>
+      </w:r>
+      <w:r>
+        <w:rPr>
+          <w:lang w:val="en-GB"/>
+        </w:rPr>
+        <w:t xml:space="preserve">is a value between -1 and 1. </w:t>
+      </w:r>
+      <w:r>
+        <w:rPr>
+          <w:lang w:val="en-GB"/>
+        </w:rPr>
+        <w:t xml:space="preserve">z3 is the weighted sum of </w:t>
+      </w:r>
+      <w:r>
+        <w:rPr>
+          <w:lang w:val="en-GB"/>
+        </w:rPr>
+        <w:t xml:space="preserve">z2 and W2, and the final output o is the result of passing the weighted sum z3 through the sigmoid function a final time.  </w:t>
+      </w:r>
     </w:p>
     <w:p>
       <w:pPr>
@@ -5384,6 +5432,3454 @@
         </w:rPr>
         <w:t>o</w:t>
       </w:r>
+    </w:p>
+    <w:p>
+      <w:pPr>
+        <w:rPr>
+          <w:lang w:val="en-GB"/>
+        </w:rPr>
+      </w:pPr>
+    </w:p>
+    <w:p>
+      <w:pPr>
+        <w:rPr>
+          <w:lang w:val="en-GB"/>
+        </w:rPr>
+      </w:pPr>
+      <w:r>
+        <w:rPr>
+          <w:lang w:val="en-GB"/>
+        </w:rPr>
+        <w:t xml:space="preserve">The </w:t>
+      </w:r>
+      <w:proofErr w:type="spellStart"/>
+      <w:r>
+        <w:rPr>
+          <w:lang w:val="en-GB"/>
+        </w:rPr>
+        <w:t>backwardPropagate</w:t>
+      </w:r>
+      <w:proofErr w:type="spellEnd"/>
+      <w:r>
+        <w:rPr>
+          <w:lang w:val="en-GB"/>
+        </w:rPr>
+        <w:t xml:space="preserve"> function is used to minimise the error of o when compared to y. y is the target output of the system, and the error is the result of subtracting o from y. The purpose of this entire algorithm is to reduce the error. </w:t>
+      </w:r>
+      <w:proofErr w:type="spellStart"/>
+      <w:r>
+        <w:rPr>
+          <w:lang w:val="en-GB"/>
+        </w:rPr>
+        <w:t>o_delta</w:t>
+      </w:r>
+      <w:proofErr w:type="spellEnd"/>
+      <w:r>
+        <w:rPr>
+          <w:lang w:val="en-GB"/>
+        </w:rPr>
+        <w:t xml:space="preserve"> is the </w:t>
+      </w:r>
+      <w:r>
+        <w:rPr>
+          <w:lang w:val="en-GB"/>
+        </w:rPr>
+        <w:t xml:space="preserve">product of the derivative of the sigmoid function and </w:t>
+      </w:r>
+      <w:r>
+        <w:rPr>
+          <w:lang w:val="en-GB"/>
+        </w:rPr>
+        <w:t xml:space="preserve">the error, which </w:t>
+      </w:r>
+      <w:r>
+        <w:rPr>
+          <w:lang w:val="en-GB"/>
+        </w:rPr>
+        <w:t xml:space="preserve">can be used for </w:t>
+      </w:r>
+      <w:r>
+        <w:rPr>
+          <w:lang w:val="en-GB"/>
+        </w:rPr>
+        <w:t>adjustment</w:t>
+      </w:r>
+      <w:r>
+        <w:rPr>
+          <w:lang w:val="en-GB"/>
+        </w:rPr>
+        <w:t xml:space="preserve">. </w:t>
+      </w:r>
+      <w:r>
+        <w:rPr>
+          <w:lang w:val="en-GB"/>
+        </w:rPr>
+        <w:t xml:space="preserve">The next two lines determine how much the </w:t>
+      </w:r>
+      <w:r>
+        <w:rPr>
+          <w:lang w:val="en-GB"/>
+        </w:rPr>
+        <w:t xml:space="preserve">hidden layer weights contributed to the overall error and generate </w:t>
+      </w:r>
+      <w:r>
+        <w:rPr>
+          <w:lang w:val="en-GB"/>
+        </w:rPr>
+        <w:t>an adjustment value, and then W1 and W2 are adjusted based on this data.</w:t>
+      </w:r>
+    </w:p>
+    <w:p>
+      <w:pPr>
+        <w:shd w:val="clear" w:color="auto" w:fill="1F1F1F"/>
+        <w:spacing w:after="0" w:line="285" w:lineRule="atLeast"/>
+        <w:rPr>
+          <w:rFonts w:ascii="Consolas" w:eastAsia="Times New Roman" w:hAnsi="Consolas" w:cs="Times New Roman"/>
+          <w:color w:val="CCCCCC"/>
+          <w:kern w:val="0"/>
+          <w:sz w:val="21"/>
+          <w:szCs w:val="21"/>
+          <w:lang w:eastAsia="en-AU"/>
+          <w14:ligatures w14:val="none"/>
+        </w:rPr>
+      </w:pPr>
+      <w:r>
+        <w:rPr>
+          <w:rFonts w:ascii="Consolas" w:eastAsia="Times New Roman" w:hAnsi="Consolas" w:cs="Times New Roman"/>
+          <w:color w:val="CCCCCC"/>
+          <w:kern w:val="0"/>
+          <w:sz w:val="21"/>
+          <w:szCs w:val="21"/>
+          <w:lang w:eastAsia="en-AU"/>
+          <w14:ligatures w14:val="none"/>
+        </w:rPr>
+        <w:t xml:space="preserve">    </w:t>
+      </w:r>
+      <w:r>
+        <w:rPr>
+          <w:rFonts w:ascii="Consolas" w:eastAsia="Times New Roman" w:hAnsi="Consolas" w:cs="Times New Roman"/>
+          <w:color w:val="569CD6"/>
+          <w:kern w:val="0"/>
+          <w:sz w:val="21"/>
+          <w:szCs w:val="21"/>
+          <w:lang w:eastAsia="en-AU"/>
+          <w14:ligatures w14:val="none"/>
+        </w:rPr>
+        <w:t>def</w:t>
+      </w:r>
+      <w:r>
+        <w:rPr>
+          <w:rFonts w:ascii="Consolas" w:eastAsia="Times New Roman" w:hAnsi="Consolas" w:cs="Times New Roman"/>
+          <w:color w:val="CCCCCC"/>
+          <w:kern w:val="0"/>
+          <w:sz w:val="21"/>
+          <w:szCs w:val="21"/>
+          <w:lang w:eastAsia="en-AU"/>
+          <w14:ligatures w14:val="none"/>
+        </w:rPr>
+        <w:t xml:space="preserve"> </w:t>
+      </w:r>
+      <w:proofErr w:type="spellStart"/>
+      <w:proofErr w:type="gramStart"/>
+      <w:r>
+        <w:rPr>
+          <w:rFonts w:ascii="Consolas" w:eastAsia="Times New Roman" w:hAnsi="Consolas" w:cs="Times New Roman"/>
+          <w:color w:val="DCDCAA"/>
+          <w:kern w:val="0"/>
+          <w:sz w:val="21"/>
+          <w:szCs w:val="21"/>
+          <w:lang w:eastAsia="en-AU"/>
+          <w14:ligatures w14:val="none"/>
+        </w:rPr>
+        <w:t>backwardPropagate</w:t>
+      </w:r>
+      <w:proofErr w:type="spellEnd"/>
+      <w:r>
+        <w:rPr>
+          <w:rFonts w:ascii="Consolas" w:eastAsia="Times New Roman" w:hAnsi="Consolas" w:cs="Times New Roman"/>
+          <w:color w:val="CCCCCC"/>
+          <w:kern w:val="0"/>
+          <w:sz w:val="21"/>
+          <w:szCs w:val="21"/>
+          <w:lang w:eastAsia="en-AU"/>
+          <w14:ligatures w14:val="none"/>
+        </w:rPr>
+        <w:t>(</w:t>
+      </w:r>
+      <w:proofErr w:type="gramEnd"/>
+      <w:r>
+        <w:rPr>
+          <w:rFonts w:ascii="Consolas" w:eastAsia="Times New Roman" w:hAnsi="Consolas" w:cs="Times New Roman"/>
+          <w:color w:val="9CDCFE"/>
+          <w:kern w:val="0"/>
+          <w:sz w:val="21"/>
+          <w:szCs w:val="21"/>
+          <w:lang w:eastAsia="en-AU"/>
+          <w14:ligatures w14:val="none"/>
+        </w:rPr>
+        <w:t>self</w:t>
+      </w:r>
+      <w:r>
+        <w:rPr>
+          <w:rFonts w:ascii="Consolas" w:eastAsia="Times New Roman" w:hAnsi="Consolas" w:cs="Times New Roman"/>
+          <w:color w:val="CCCCCC"/>
+          <w:kern w:val="0"/>
+          <w:sz w:val="21"/>
+          <w:szCs w:val="21"/>
+          <w:lang w:eastAsia="en-AU"/>
+          <w14:ligatures w14:val="none"/>
+        </w:rPr>
+        <w:t xml:space="preserve">, </w:t>
+      </w:r>
+      <w:r>
+        <w:rPr>
+          <w:rFonts w:ascii="Consolas" w:eastAsia="Times New Roman" w:hAnsi="Consolas" w:cs="Times New Roman"/>
+          <w:color w:val="9CDCFE"/>
+          <w:kern w:val="0"/>
+          <w:sz w:val="21"/>
+          <w:szCs w:val="21"/>
+          <w:lang w:eastAsia="en-AU"/>
+          <w14:ligatures w14:val="none"/>
+        </w:rPr>
+        <w:t>X</w:t>
+      </w:r>
+      <w:r>
+        <w:rPr>
+          <w:rFonts w:ascii="Consolas" w:eastAsia="Times New Roman" w:hAnsi="Consolas" w:cs="Times New Roman"/>
+          <w:color w:val="CCCCCC"/>
+          <w:kern w:val="0"/>
+          <w:sz w:val="21"/>
+          <w:szCs w:val="21"/>
+          <w:lang w:eastAsia="en-AU"/>
+          <w14:ligatures w14:val="none"/>
+        </w:rPr>
+        <w:t xml:space="preserve">, </w:t>
+      </w:r>
+      <w:r>
+        <w:rPr>
+          <w:rFonts w:ascii="Consolas" w:eastAsia="Times New Roman" w:hAnsi="Consolas" w:cs="Times New Roman"/>
+          <w:color w:val="9CDCFE"/>
+          <w:kern w:val="0"/>
+          <w:sz w:val="21"/>
+          <w:szCs w:val="21"/>
+          <w:lang w:eastAsia="en-AU"/>
+          <w14:ligatures w14:val="none"/>
+        </w:rPr>
+        <w:t>y</w:t>
+      </w:r>
+      <w:r>
+        <w:rPr>
+          <w:rFonts w:ascii="Consolas" w:eastAsia="Times New Roman" w:hAnsi="Consolas" w:cs="Times New Roman"/>
+          <w:color w:val="CCCCCC"/>
+          <w:kern w:val="0"/>
+          <w:sz w:val="21"/>
+          <w:szCs w:val="21"/>
+          <w:lang w:eastAsia="en-AU"/>
+          <w14:ligatures w14:val="none"/>
+        </w:rPr>
+        <w:t xml:space="preserve">, </w:t>
+      </w:r>
+      <w:r>
+        <w:rPr>
+          <w:rFonts w:ascii="Consolas" w:eastAsia="Times New Roman" w:hAnsi="Consolas" w:cs="Times New Roman"/>
+          <w:color w:val="9CDCFE"/>
+          <w:kern w:val="0"/>
+          <w:sz w:val="21"/>
+          <w:szCs w:val="21"/>
+          <w:lang w:eastAsia="en-AU"/>
+          <w14:ligatures w14:val="none"/>
+        </w:rPr>
+        <w:t>o</w:t>
+      </w:r>
+      <w:r>
+        <w:rPr>
+          <w:rFonts w:ascii="Consolas" w:eastAsia="Times New Roman" w:hAnsi="Consolas" w:cs="Times New Roman"/>
+          <w:color w:val="CCCCCC"/>
+          <w:kern w:val="0"/>
+          <w:sz w:val="21"/>
+          <w:szCs w:val="21"/>
+          <w:lang w:eastAsia="en-AU"/>
+          <w14:ligatures w14:val="none"/>
+        </w:rPr>
+        <w:t>):</w:t>
+      </w:r>
+    </w:p>
+    <w:p>
+      <w:pPr>
+        <w:shd w:val="clear" w:color="auto" w:fill="1F1F1F"/>
+        <w:spacing w:after="0" w:line="285" w:lineRule="atLeast"/>
+        <w:rPr>
+          <w:rFonts w:ascii="Consolas" w:eastAsia="Times New Roman" w:hAnsi="Consolas" w:cs="Times New Roman"/>
+          <w:color w:val="CCCCCC"/>
+          <w:kern w:val="0"/>
+          <w:sz w:val="21"/>
+          <w:szCs w:val="21"/>
+          <w:lang w:eastAsia="en-AU"/>
+          <w14:ligatures w14:val="none"/>
+        </w:rPr>
+      </w:pPr>
+      <w:r>
+        <w:rPr>
+          <w:rFonts w:ascii="Consolas" w:eastAsia="Times New Roman" w:hAnsi="Consolas" w:cs="Times New Roman"/>
+          <w:color w:val="CCCCCC"/>
+          <w:kern w:val="0"/>
+          <w:sz w:val="21"/>
+          <w:szCs w:val="21"/>
+          <w:lang w:eastAsia="en-AU"/>
+          <w14:ligatures w14:val="none"/>
+        </w:rPr>
+        <w:t xml:space="preserve">        </w:t>
+      </w:r>
+      <w:proofErr w:type="spellStart"/>
+      <w:proofErr w:type="gramStart"/>
+      <w:r>
+        <w:rPr>
+          <w:rFonts w:ascii="Consolas" w:eastAsia="Times New Roman" w:hAnsi="Consolas" w:cs="Times New Roman"/>
+          <w:color w:val="9CDCFE"/>
+          <w:kern w:val="0"/>
+          <w:sz w:val="21"/>
+          <w:szCs w:val="21"/>
+          <w:lang w:eastAsia="en-AU"/>
+          <w14:ligatures w14:val="none"/>
+        </w:rPr>
+        <w:t>self</w:t>
+      </w:r>
+      <w:r>
+        <w:rPr>
+          <w:rFonts w:ascii="Consolas" w:eastAsia="Times New Roman" w:hAnsi="Consolas" w:cs="Times New Roman"/>
+          <w:color w:val="CCCCCC"/>
+          <w:kern w:val="0"/>
+          <w:sz w:val="21"/>
+          <w:szCs w:val="21"/>
+          <w:lang w:eastAsia="en-AU"/>
+          <w14:ligatures w14:val="none"/>
+        </w:rPr>
+        <w:t>.</w:t>
+      </w:r>
+      <w:r>
+        <w:rPr>
+          <w:rFonts w:ascii="Consolas" w:eastAsia="Times New Roman" w:hAnsi="Consolas" w:cs="Times New Roman"/>
+          <w:color w:val="9CDCFE"/>
+          <w:kern w:val="0"/>
+          <w:sz w:val="21"/>
+          <w:szCs w:val="21"/>
+          <w:lang w:eastAsia="en-AU"/>
+          <w14:ligatures w14:val="none"/>
+        </w:rPr>
+        <w:t>o</w:t>
+      </w:r>
+      <w:proofErr w:type="gramEnd"/>
+      <w:r>
+        <w:rPr>
+          <w:rFonts w:ascii="Consolas" w:eastAsia="Times New Roman" w:hAnsi="Consolas" w:cs="Times New Roman"/>
+          <w:color w:val="9CDCFE"/>
+          <w:kern w:val="0"/>
+          <w:sz w:val="21"/>
+          <w:szCs w:val="21"/>
+          <w:lang w:eastAsia="en-AU"/>
+          <w14:ligatures w14:val="none"/>
+        </w:rPr>
+        <w:t>_error</w:t>
+      </w:r>
+      <w:proofErr w:type="spellEnd"/>
+      <w:r>
+        <w:rPr>
+          <w:rFonts w:ascii="Consolas" w:eastAsia="Times New Roman" w:hAnsi="Consolas" w:cs="Times New Roman"/>
+          <w:color w:val="CCCCCC"/>
+          <w:kern w:val="0"/>
+          <w:sz w:val="21"/>
+          <w:szCs w:val="21"/>
+          <w:lang w:eastAsia="en-AU"/>
+          <w14:ligatures w14:val="none"/>
+        </w:rPr>
+        <w:t xml:space="preserve"> </w:t>
+      </w:r>
+      <w:r>
+        <w:rPr>
+          <w:rFonts w:ascii="Consolas" w:eastAsia="Times New Roman" w:hAnsi="Consolas" w:cs="Times New Roman"/>
+          <w:color w:val="D4D4D4"/>
+          <w:kern w:val="0"/>
+          <w:sz w:val="21"/>
+          <w:szCs w:val="21"/>
+          <w:lang w:eastAsia="en-AU"/>
+          <w14:ligatures w14:val="none"/>
+        </w:rPr>
+        <w:t>=</w:t>
+      </w:r>
+      <w:r>
+        <w:rPr>
+          <w:rFonts w:ascii="Consolas" w:eastAsia="Times New Roman" w:hAnsi="Consolas" w:cs="Times New Roman"/>
+          <w:color w:val="CCCCCC"/>
+          <w:kern w:val="0"/>
+          <w:sz w:val="21"/>
+          <w:szCs w:val="21"/>
+          <w:lang w:eastAsia="en-AU"/>
+          <w14:ligatures w14:val="none"/>
+        </w:rPr>
+        <w:t xml:space="preserve"> </w:t>
+      </w:r>
+      <w:r>
+        <w:rPr>
+          <w:rFonts w:ascii="Consolas" w:eastAsia="Times New Roman" w:hAnsi="Consolas" w:cs="Times New Roman"/>
+          <w:color w:val="9CDCFE"/>
+          <w:kern w:val="0"/>
+          <w:sz w:val="21"/>
+          <w:szCs w:val="21"/>
+          <w:lang w:eastAsia="en-AU"/>
+          <w14:ligatures w14:val="none"/>
+        </w:rPr>
+        <w:t>y</w:t>
+      </w:r>
+      <w:r>
+        <w:rPr>
+          <w:rFonts w:ascii="Consolas" w:eastAsia="Times New Roman" w:hAnsi="Consolas" w:cs="Times New Roman"/>
+          <w:color w:val="CCCCCC"/>
+          <w:kern w:val="0"/>
+          <w:sz w:val="21"/>
+          <w:szCs w:val="21"/>
+          <w:lang w:eastAsia="en-AU"/>
+          <w14:ligatures w14:val="none"/>
+        </w:rPr>
+        <w:t xml:space="preserve"> </w:t>
+      </w:r>
+      <w:r>
+        <w:rPr>
+          <w:rFonts w:ascii="Consolas" w:eastAsia="Times New Roman" w:hAnsi="Consolas" w:cs="Times New Roman"/>
+          <w:color w:val="D4D4D4"/>
+          <w:kern w:val="0"/>
+          <w:sz w:val="21"/>
+          <w:szCs w:val="21"/>
+          <w:lang w:eastAsia="en-AU"/>
+          <w14:ligatures w14:val="none"/>
+        </w:rPr>
+        <w:t>-</w:t>
+      </w:r>
+      <w:r>
+        <w:rPr>
+          <w:rFonts w:ascii="Consolas" w:eastAsia="Times New Roman" w:hAnsi="Consolas" w:cs="Times New Roman"/>
+          <w:color w:val="CCCCCC"/>
+          <w:kern w:val="0"/>
+          <w:sz w:val="21"/>
+          <w:szCs w:val="21"/>
+          <w:lang w:eastAsia="en-AU"/>
+          <w14:ligatures w14:val="none"/>
+        </w:rPr>
+        <w:t xml:space="preserve"> </w:t>
+      </w:r>
+      <w:r>
+        <w:rPr>
+          <w:rFonts w:ascii="Consolas" w:eastAsia="Times New Roman" w:hAnsi="Consolas" w:cs="Times New Roman"/>
+          <w:color w:val="9CDCFE"/>
+          <w:kern w:val="0"/>
+          <w:sz w:val="21"/>
+          <w:szCs w:val="21"/>
+          <w:lang w:eastAsia="en-AU"/>
+          <w14:ligatures w14:val="none"/>
+        </w:rPr>
+        <w:t>o</w:t>
+      </w:r>
+    </w:p>
+    <w:p>
+      <w:pPr>
+        <w:shd w:val="clear" w:color="auto" w:fill="1F1F1F"/>
+        <w:spacing w:after="0" w:line="285" w:lineRule="atLeast"/>
+        <w:rPr>
+          <w:rFonts w:ascii="Consolas" w:eastAsia="Times New Roman" w:hAnsi="Consolas" w:cs="Times New Roman"/>
+          <w:color w:val="CCCCCC"/>
+          <w:kern w:val="0"/>
+          <w:sz w:val="21"/>
+          <w:szCs w:val="21"/>
+          <w:lang w:eastAsia="en-AU"/>
+          <w14:ligatures w14:val="none"/>
+        </w:rPr>
+      </w:pPr>
+      <w:r>
+        <w:rPr>
+          <w:rFonts w:ascii="Consolas" w:eastAsia="Times New Roman" w:hAnsi="Consolas" w:cs="Times New Roman"/>
+          <w:color w:val="CCCCCC"/>
+          <w:kern w:val="0"/>
+          <w:sz w:val="21"/>
+          <w:szCs w:val="21"/>
+          <w:lang w:eastAsia="en-AU"/>
+          <w14:ligatures w14:val="none"/>
+        </w:rPr>
+        <w:t xml:space="preserve">        </w:t>
+      </w:r>
+      <w:proofErr w:type="spellStart"/>
+      <w:proofErr w:type="gramStart"/>
+      <w:r>
+        <w:rPr>
+          <w:rFonts w:ascii="Consolas" w:eastAsia="Times New Roman" w:hAnsi="Consolas" w:cs="Times New Roman"/>
+          <w:color w:val="9CDCFE"/>
+          <w:kern w:val="0"/>
+          <w:sz w:val="21"/>
+          <w:szCs w:val="21"/>
+          <w:lang w:eastAsia="en-AU"/>
+          <w14:ligatures w14:val="none"/>
+        </w:rPr>
+        <w:t>self</w:t>
+      </w:r>
+      <w:r>
+        <w:rPr>
+          <w:rFonts w:ascii="Consolas" w:eastAsia="Times New Roman" w:hAnsi="Consolas" w:cs="Times New Roman"/>
+          <w:color w:val="CCCCCC"/>
+          <w:kern w:val="0"/>
+          <w:sz w:val="21"/>
+          <w:szCs w:val="21"/>
+          <w:lang w:eastAsia="en-AU"/>
+          <w14:ligatures w14:val="none"/>
+        </w:rPr>
+        <w:t>.</w:t>
+      </w:r>
+      <w:r>
+        <w:rPr>
+          <w:rFonts w:ascii="Consolas" w:eastAsia="Times New Roman" w:hAnsi="Consolas" w:cs="Times New Roman"/>
+          <w:color w:val="9CDCFE"/>
+          <w:kern w:val="0"/>
+          <w:sz w:val="21"/>
+          <w:szCs w:val="21"/>
+          <w:lang w:eastAsia="en-AU"/>
+          <w14:ligatures w14:val="none"/>
+        </w:rPr>
+        <w:t>o</w:t>
+      </w:r>
+      <w:proofErr w:type="gramEnd"/>
+      <w:r>
+        <w:rPr>
+          <w:rFonts w:ascii="Consolas" w:eastAsia="Times New Roman" w:hAnsi="Consolas" w:cs="Times New Roman"/>
+          <w:color w:val="9CDCFE"/>
+          <w:kern w:val="0"/>
+          <w:sz w:val="21"/>
+          <w:szCs w:val="21"/>
+          <w:lang w:eastAsia="en-AU"/>
+          <w14:ligatures w14:val="none"/>
+        </w:rPr>
+        <w:t>_delta</w:t>
+      </w:r>
+      <w:proofErr w:type="spellEnd"/>
+      <w:r>
+        <w:rPr>
+          <w:rFonts w:ascii="Consolas" w:eastAsia="Times New Roman" w:hAnsi="Consolas" w:cs="Times New Roman"/>
+          <w:color w:val="CCCCCC"/>
+          <w:kern w:val="0"/>
+          <w:sz w:val="21"/>
+          <w:szCs w:val="21"/>
+          <w:lang w:eastAsia="en-AU"/>
+          <w14:ligatures w14:val="none"/>
+        </w:rPr>
+        <w:t xml:space="preserve"> </w:t>
+      </w:r>
+      <w:r>
+        <w:rPr>
+          <w:rFonts w:ascii="Consolas" w:eastAsia="Times New Roman" w:hAnsi="Consolas" w:cs="Times New Roman"/>
+          <w:color w:val="D4D4D4"/>
+          <w:kern w:val="0"/>
+          <w:sz w:val="21"/>
+          <w:szCs w:val="21"/>
+          <w:lang w:eastAsia="en-AU"/>
+          <w14:ligatures w14:val="none"/>
+        </w:rPr>
+        <w:t>=</w:t>
+      </w:r>
+      <w:r>
+        <w:rPr>
+          <w:rFonts w:ascii="Consolas" w:eastAsia="Times New Roman" w:hAnsi="Consolas" w:cs="Times New Roman"/>
+          <w:color w:val="CCCCCC"/>
+          <w:kern w:val="0"/>
+          <w:sz w:val="21"/>
+          <w:szCs w:val="21"/>
+          <w:lang w:eastAsia="en-AU"/>
+          <w14:ligatures w14:val="none"/>
+        </w:rPr>
+        <w:t xml:space="preserve"> </w:t>
+      </w:r>
+      <w:proofErr w:type="spellStart"/>
+      <w:r>
+        <w:rPr>
+          <w:rFonts w:ascii="Consolas" w:eastAsia="Times New Roman" w:hAnsi="Consolas" w:cs="Times New Roman"/>
+          <w:color w:val="9CDCFE"/>
+          <w:kern w:val="0"/>
+          <w:sz w:val="21"/>
+          <w:szCs w:val="21"/>
+          <w:lang w:eastAsia="en-AU"/>
+          <w14:ligatures w14:val="none"/>
+        </w:rPr>
+        <w:t>self</w:t>
+      </w:r>
+      <w:r>
+        <w:rPr>
+          <w:rFonts w:ascii="Consolas" w:eastAsia="Times New Roman" w:hAnsi="Consolas" w:cs="Times New Roman"/>
+          <w:color w:val="CCCCCC"/>
+          <w:kern w:val="0"/>
+          <w:sz w:val="21"/>
+          <w:szCs w:val="21"/>
+          <w:lang w:eastAsia="en-AU"/>
+          <w14:ligatures w14:val="none"/>
+        </w:rPr>
+        <w:t>.</w:t>
+      </w:r>
+      <w:r>
+        <w:rPr>
+          <w:rFonts w:ascii="Consolas" w:eastAsia="Times New Roman" w:hAnsi="Consolas" w:cs="Times New Roman"/>
+          <w:color w:val="9CDCFE"/>
+          <w:kern w:val="0"/>
+          <w:sz w:val="21"/>
+          <w:szCs w:val="21"/>
+          <w:lang w:eastAsia="en-AU"/>
+          <w14:ligatures w14:val="none"/>
+        </w:rPr>
+        <w:t>o_error</w:t>
+      </w:r>
+      <w:proofErr w:type="spellEnd"/>
+      <w:r>
+        <w:rPr>
+          <w:rFonts w:ascii="Consolas" w:eastAsia="Times New Roman" w:hAnsi="Consolas" w:cs="Times New Roman"/>
+          <w:color w:val="CCCCCC"/>
+          <w:kern w:val="0"/>
+          <w:sz w:val="21"/>
+          <w:szCs w:val="21"/>
+          <w:lang w:eastAsia="en-AU"/>
+          <w14:ligatures w14:val="none"/>
+        </w:rPr>
+        <w:t xml:space="preserve"> </w:t>
+      </w:r>
+      <w:r>
+        <w:rPr>
+          <w:rFonts w:ascii="Consolas" w:eastAsia="Times New Roman" w:hAnsi="Consolas" w:cs="Times New Roman"/>
+          <w:color w:val="D4D4D4"/>
+          <w:kern w:val="0"/>
+          <w:sz w:val="21"/>
+          <w:szCs w:val="21"/>
+          <w:lang w:eastAsia="en-AU"/>
+          <w14:ligatures w14:val="none"/>
+        </w:rPr>
+        <w:t>*</w:t>
+      </w:r>
+      <w:r>
+        <w:rPr>
+          <w:rFonts w:ascii="Consolas" w:eastAsia="Times New Roman" w:hAnsi="Consolas" w:cs="Times New Roman"/>
+          <w:color w:val="CCCCCC"/>
+          <w:kern w:val="0"/>
+          <w:sz w:val="21"/>
+          <w:szCs w:val="21"/>
+          <w:lang w:eastAsia="en-AU"/>
+          <w14:ligatures w14:val="none"/>
+        </w:rPr>
+        <w:t xml:space="preserve"> </w:t>
+      </w:r>
+      <w:proofErr w:type="spellStart"/>
+      <w:r>
+        <w:rPr>
+          <w:rFonts w:ascii="Consolas" w:eastAsia="Times New Roman" w:hAnsi="Consolas" w:cs="Times New Roman"/>
+          <w:color w:val="9CDCFE"/>
+          <w:kern w:val="0"/>
+          <w:sz w:val="21"/>
+          <w:szCs w:val="21"/>
+          <w:lang w:eastAsia="en-AU"/>
+          <w14:ligatures w14:val="none"/>
+        </w:rPr>
+        <w:t>self</w:t>
+      </w:r>
+      <w:r>
+        <w:rPr>
+          <w:rFonts w:ascii="Consolas" w:eastAsia="Times New Roman" w:hAnsi="Consolas" w:cs="Times New Roman"/>
+          <w:color w:val="CCCCCC"/>
+          <w:kern w:val="0"/>
+          <w:sz w:val="21"/>
+          <w:szCs w:val="21"/>
+          <w:lang w:eastAsia="en-AU"/>
+          <w14:ligatures w14:val="none"/>
+        </w:rPr>
+        <w:t>.</w:t>
+      </w:r>
+      <w:r>
+        <w:rPr>
+          <w:rFonts w:ascii="Consolas" w:eastAsia="Times New Roman" w:hAnsi="Consolas" w:cs="Times New Roman"/>
+          <w:color w:val="DCDCAA"/>
+          <w:kern w:val="0"/>
+          <w:sz w:val="21"/>
+          <w:szCs w:val="21"/>
+          <w:lang w:eastAsia="en-AU"/>
+          <w14:ligatures w14:val="none"/>
+        </w:rPr>
+        <w:t>activationSigmoidPrime</w:t>
+      </w:r>
+      <w:proofErr w:type="spellEnd"/>
+      <w:r>
+        <w:rPr>
+          <w:rFonts w:ascii="Consolas" w:eastAsia="Times New Roman" w:hAnsi="Consolas" w:cs="Times New Roman"/>
+          <w:color w:val="CCCCCC"/>
+          <w:kern w:val="0"/>
+          <w:sz w:val="21"/>
+          <w:szCs w:val="21"/>
+          <w:lang w:eastAsia="en-AU"/>
+          <w14:ligatures w14:val="none"/>
+        </w:rPr>
+        <w:t>(</w:t>
+      </w:r>
+      <w:r>
+        <w:rPr>
+          <w:rFonts w:ascii="Consolas" w:eastAsia="Times New Roman" w:hAnsi="Consolas" w:cs="Times New Roman"/>
+          <w:color w:val="9CDCFE"/>
+          <w:kern w:val="0"/>
+          <w:sz w:val="21"/>
+          <w:szCs w:val="21"/>
+          <w:lang w:eastAsia="en-AU"/>
+          <w14:ligatures w14:val="none"/>
+        </w:rPr>
+        <w:t>o</w:t>
+      </w:r>
+      <w:r>
+        <w:rPr>
+          <w:rFonts w:ascii="Consolas" w:eastAsia="Times New Roman" w:hAnsi="Consolas" w:cs="Times New Roman"/>
+          <w:color w:val="CCCCCC"/>
+          <w:kern w:val="0"/>
+          <w:sz w:val="21"/>
+          <w:szCs w:val="21"/>
+          <w:lang w:eastAsia="en-AU"/>
+          <w14:ligatures w14:val="none"/>
+        </w:rPr>
+        <w:t>)</w:t>
+      </w:r>
+    </w:p>
+    <w:p>
+      <w:pPr>
+        <w:shd w:val="clear" w:color="auto" w:fill="1F1F1F"/>
+        <w:spacing w:after="0" w:line="285" w:lineRule="atLeast"/>
+        <w:rPr>
+          <w:rFonts w:ascii="Consolas" w:eastAsia="Times New Roman" w:hAnsi="Consolas" w:cs="Times New Roman"/>
+          <w:color w:val="CCCCCC"/>
+          <w:kern w:val="0"/>
+          <w:sz w:val="21"/>
+          <w:szCs w:val="21"/>
+          <w:lang w:eastAsia="en-AU"/>
+          <w14:ligatures w14:val="none"/>
+        </w:rPr>
+      </w:pPr>
+      <w:r>
+        <w:rPr>
+          <w:rFonts w:ascii="Consolas" w:eastAsia="Times New Roman" w:hAnsi="Consolas" w:cs="Times New Roman"/>
+          <w:color w:val="CCCCCC"/>
+          <w:kern w:val="0"/>
+          <w:sz w:val="21"/>
+          <w:szCs w:val="21"/>
+          <w:lang w:eastAsia="en-AU"/>
+          <w14:ligatures w14:val="none"/>
+        </w:rPr>
+        <w:t xml:space="preserve">        </w:t>
+      </w:r>
+      <w:proofErr w:type="gramStart"/>
+      <w:r>
+        <w:rPr>
+          <w:rFonts w:ascii="Consolas" w:eastAsia="Times New Roman" w:hAnsi="Consolas" w:cs="Times New Roman"/>
+          <w:color w:val="9CDCFE"/>
+          <w:kern w:val="0"/>
+          <w:sz w:val="21"/>
+          <w:szCs w:val="21"/>
+          <w:lang w:eastAsia="en-AU"/>
+          <w14:ligatures w14:val="none"/>
+        </w:rPr>
+        <w:t>self</w:t>
+      </w:r>
+      <w:r>
+        <w:rPr>
+          <w:rFonts w:ascii="Consolas" w:eastAsia="Times New Roman" w:hAnsi="Consolas" w:cs="Times New Roman"/>
+          <w:color w:val="CCCCCC"/>
+          <w:kern w:val="0"/>
+          <w:sz w:val="21"/>
+          <w:szCs w:val="21"/>
+          <w:lang w:eastAsia="en-AU"/>
+          <w14:ligatures w14:val="none"/>
+        </w:rPr>
+        <w:t>.</w:t>
+      </w:r>
+      <w:r>
+        <w:rPr>
+          <w:rFonts w:ascii="Consolas" w:eastAsia="Times New Roman" w:hAnsi="Consolas" w:cs="Times New Roman"/>
+          <w:color w:val="9CDCFE"/>
+          <w:kern w:val="0"/>
+          <w:sz w:val="21"/>
+          <w:szCs w:val="21"/>
+          <w:lang w:eastAsia="en-AU"/>
+          <w14:ligatures w14:val="none"/>
+        </w:rPr>
+        <w:t>z</w:t>
+      </w:r>
+      <w:proofErr w:type="gramEnd"/>
+      <w:r>
+        <w:rPr>
+          <w:rFonts w:ascii="Consolas" w:eastAsia="Times New Roman" w:hAnsi="Consolas" w:cs="Times New Roman"/>
+          <w:color w:val="9CDCFE"/>
+          <w:kern w:val="0"/>
+          <w:sz w:val="21"/>
+          <w:szCs w:val="21"/>
+          <w:lang w:eastAsia="en-AU"/>
+          <w14:ligatures w14:val="none"/>
+        </w:rPr>
+        <w:t>2_error</w:t>
+      </w:r>
+      <w:r>
+        <w:rPr>
+          <w:rFonts w:ascii="Consolas" w:eastAsia="Times New Roman" w:hAnsi="Consolas" w:cs="Times New Roman"/>
+          <w:color w:val="CCCCCC"/>
+          <w:kern w:val="0"/>
+          <w:sz w:val="21"/>
+          <w:szCs w:val="21"/>
+          <w:lang w:eastAsia="en-AU"/>
+          <w14:ligatures w14:val="none"/>
+        </w:rPr>
+        <w:t xml:space="preserve"> </w:t>
+      </w:r>
+      <w:r>
+        <w:rPr>
+          <w:rFonts w:ascii="Consolas" w:eastAsia="Times New Roman" w:hAnsi="Consolas" w:cs="Times New Roman"/>
+          <w:color w:val="D4D4D4"/>
+          <w:kern w:val="0"/>
+          <w:sz w:val="21"/>
+          <w:szCs w:val="21"/>
+          <w:lang w:eastAsia="en-AU"/>
+          <w14:ligatures w14:val="none"/>
+        </w:rPr>
+        <w:t>=</w:t>
+      </w:r>
+      <w:r>
+        <w:rPr>
+          <w:rFonts w:ascii="Consolas" w:eastAsia="Times New Roman" w:hAnsi="Consolas" w:cs="Times New Roman"/>
+          <w:color w:val="CCCCCC"/>
+          <w:kern w:val="0"/>
+          <w:sz w:val="21"/>
+          <w:szCs w:val="21"/>
+          <w:lang w:eastAsia="en-AU"/>
+          <w14:ligatures w14:val="none"/>
+        </w:rPr>
+        <w:t xml:space="preserve"> </w:t>
+      </w:r>
+      <w:r>
+        <w:rPr>
+          <w:rFonts w:ascii="Consolas" w:eastAsia="Times New Roman" w:hAnsi="Consolas" w:cs="Times New Roman"/>
+          <w:color w:val="9CDCFE"/>
+          <w:kern w:val="0"/>
+          <w:sz w:val="21"/>
+          <w:szCs w:val="21"/>
+          <w:lang w:eastAsia="en-AU"/>
+          <w14:ligatures w14:val="none"/>
+        </w:rPr>
+        <w:t>self</w:t>
+      </w:r>
+      <w:r>
+        <w:rPr>
+          <w:rFonts w:ascii="Consolas" w:eastAsia="Times New Roman" w:hAnsi="Consolas" w:cs="Times New Roman"/>
+          <w:color w:val="CCCCCC"/>
+          <w:kern w:val="0"/>
+          <w:sz w:val="21"/>
+          <w:szCs w:val="21"/>
+          <w:lang w:eastAsia="en-AU"/>
+          <w14:ligatures w14:val="none"/>
+        </w:rPr>
+        <w:t>.</w:t>
+      </w:r>
+      <w:r>
+        <w:rPr>
+          <w:rFonts w:ascii="Consolas" w:eastAsia="Times New Roman" w:hAnsi="Consolas" w:cs="Times New Roman"/>
+          <w:color w:val="9CDCFE"/>
+          <w:kern w:val="0"/>
+          <w:sz w:val="21"/>
+          <w:szCs w:val="21"/>
+          <w:lang w:eastAsia="en-AU"/>
+          <w14:ligatures w14:val="none"/>
+        </w:rPr>
+        <w:t>o_delta</w:t>
+      </w:r>
+      <w:r>
+        <w:rPr>
+          <w:rFonts w:ascii="Consolas" w:eastAsia="Times New Roman" w:hAnsi="Consolas" w:cs="Times New Roman"/>
+          <w:color w:val="CCCCCC"/>
+          <w:kern w:val="0"/>
+          <w:sz w:val="21"/>
+          <w:szCs w:val="21"/>
+          <w:lang w:eastAsia="en-AU"/>
+          <w14:ligatures w14:val="none"/>
+        </w:rPr>
+        <w:t>.dot(</w:t>
+      </w:r>
+      <w:r>
+        <w:rPr>
+          <w:rFonts w:ascii="Consolas" w:eastAsia="Times New Roman" w:hAnsi="Consolas" w:cs="Times New Roman"/>
+          <w:color w:val="9CDCFE"/>
+          <w:kern w:val="0"/>
+          <w:sz w:val="21"/>
+          <w:szCs w:val="21"/>
+          <w:lang w:eastAsia="en-AU"/>
+          <w14:ligatures w14:val="none"/>
+        </w:rPr>
+        <w:t>self</w:t>
+      </w:r>
+      <w:r>
+        <w:rPr>
+          <w:rFonts w:ascii="Consolas" w:eastAsia="Times New Roman" w:hAnsi="Consolas" w:cs="Times New Roman"/>
+          <w:color w:val="CCCCCC"/>
+          <w:kern w:val="0"/>
+          <w:sz w:val="21"/>
+          <w:szCs w:val="21"/>
+          <w:lang w:eastAsia="en-AU"/>
+          <w14:ligatures w14:val="none"/>
+        </w:rPr>
+        <w:t>.</w:t>
+      </w:r>
+      <w:r>
+        <w:rPr>
+          <w:rFonts w:ascii="Consolas" w:eastAsia="Times New Roman" w:hAnsi="Consolas" w:cs="Times New Roman"/>
+          <w:color w:val="9CDCFE"/>
+          <w:kern w:val="0"/>
+          <w:sz w:val="21"/>
+          <w:szCs w:val="21"/>
+          <w:lang w:eastAsia="en-AU"/>
+          <w14:ligatures w14:val="none"/>
+        </w:rPr>
+        <w:t>W2</w:t>
+      </w:r>
+      <w:r>
+        <w:rPr>
+          <w:rFonts w:ascii="Consolas" w:eastAsia="Times New Roman" w:hAnsi="Consolas" w:cs="Times New Roman"/>
+          <w:color w:val="CCCCCC"/>
+          <w:kern w:val="0"/>
+          <w:sz w:val="21"/>
+          <w:szCs w:val="21"/>
+          <w:lang w:eastAsia="en-AU"/>
+          <w14:ligatures w14:val="none"/>
+        </w:rPr>
+        <w:t>.</w:t>
+      </w:r>
+      <w:r>
+        <w:rPr>
+          <w:rFonts w:ascii="Consolas" w:eastAsia="Times New Roman" w:hAnsi="Consolas" w:cs="Times New Roman"/>
+          <w:color w:val="9CDCFE"/>
+          <w:kern w:val="0"/>
+          <w:sz w:val="21"/>
+          <w:szCs w:val="21"/>
+          <w:lang w:eastAsia="en-AU"/>
+          <w14:ligatures w14:val="none"/>
+        </w:rPr>
+        <w:t>T</w:t>
+      </w:r>
+      <w:r>
+        <w:rPr>
+          <w:rFonts w:ascii="Consolas" w:eastAsia="Times New Roman" w:hAnsi="Consolas" w:cs="Times New Roman"/>
+          <w:color w:val="CCCCCC"/>
+          <w:kern w:val="0"/>
+          <w:sz w:val="21"/>
+          <w:szCs w:val="21"/>
+          <w:lang w:eastAsia="en-AU"/>
+          <w14:ligatures w14:val="none"/>
+        </w:rPr>
+        <w:t>)</w:t>
+      </w:r>
+    </w:p>
+    <w:p>
+      <w:pPr>
+        <w:shd w:val="clear" w:color="auto" w:fill="1F1F1F"/>
+        <w:spacing w:after="0" w:line="285" w:lineRule="atLeast"/>
+        <w:rPr>
+          <w:rFonts w:ascii="Consolas" w:eastAsia="Times New Roman" w:hAnsi="Consolas" w:cs="Times New Roman"/>
+          <w:color w:val="CCCCCC"/>
+          <w:kern w:val="0"/>
+          <w:sz w:val="21"/>
+          <w:szCs w:val="21"/>
+          <w:lang w:eastAsia="en-AU"/>
+          <w14:ligatures w14:val="none"/>
+        </w:rPr>
+      </w:pPr>
+      <w:r>
+        <w:rPr>
+          <w:rFonts w:ascii="Consolas" w:eastAsia="Times New Roman" w:hAnsi="Consolas" w:cs="Times New Roman"/>
+          <w:color w:val="CCCCCC"/>
+          <w:kern w:val="0"/>
+          <w:sz w:val="21"/>
+          <w:szCs w:val="21"/>
+          <w:lang w:eastAsia="en-AU"/>
+          <w14:ligatures w14:val="none"/>
+        </w:rPr>
+        <w:t xml:space="preserve">        </w:t>
+      </w:r>
+      <w:proofErr w:type="gramStart"/>
+      <w:r>
+        <w:rPr>
+          <w:rFonts w:ascii="Consolas" w:eastAsia="Times New Roman" w:hAnsi="Consolas" w:cs="Times New Roman"/>
+          <w:color w:val="9CDCFE"/>
+          <w:kern w:val="0"/>
+          <w:sz w:val="21"/>
+          <w:szCs w:val="21"/>
+          <w:lang w:eastAsia="en-AU"/>
+          <w14:ligatures w14:val="none"/>
+        </w:rPr>
+        <w:t>self</w:t>
+      </w:r>
+      <w:r>
+        <w:rPr>
+          <w:rFonts w:ascii="Consolas" w:eastAsia="Times New Roman" w:hAnsi="Consolas" w:cs="Times New Roman"/>
+          <w:color w:val="CCCCCC"/>
+          <w:kern w:val="0"/>
+          <w:sz w:val="21"/>
+          <w:szCs w:val="21"/>
+          <w:lang w:eastAsia="en-AU"/>
+          <w14:ligatures w14:val="none"/>
+        </w:rPr>
+        <w:t>.</w:t>
+      </w:r>
+      <w:r>
+        <w:rPr>
+          <w:rFonts w:ascii="Consolas" w:eastAsia="Times New Roman" w:hAnsi="Consolas" w:cs="Times New Roman"/>
+          <w:color w:val="9CDCFE"/>
+          <w:kern w:val="0"/>
+          <w:sz w:val="21"/>
+          <w:szCs w:val="21"/>
+          <w:lang w:eastAsia="en-AU"/>
+          <w14:ligatures w14:val="none"/>
+        </w:rPr>
+        <w:t>z</w:t>
+      </w:r>
+      <w:proofErr w:type="gramEnd"/>
+      <w:r>
+        <w:rPr>
+          <w:rFonts w:ascii="Consolas" w:eastAsia="Times New Roman" w:hAnsi="Consolas" w:cs="Times New Roman"/>
+          <w:color w:val="9CDCFE"/>
+          <w:kern w:val="0"/>
+          <w:sz w:val="21"/>
+          <w:szCs w:val="21"/>
+          <w:lang w:eastAsia="en-AU"/>
+          <w14:ligatures w14:val="none"/>
+        </w:rPr>
+        <w:t>2_delta</w:t>
+      </w:r>
+      <w:r>
+        <w:rPr>
+          <w:rFonts w:ascii="Consolas" w:eastAsia="Times New Roman" w:hAnsi="Consolas" w:cs="Times New Roman"/>
+          <w:color w:val="CCCCCC"/>
+          <w:kern w:val="0"/>
+          <w:sz w:val="21"/>
+          <w:szCs w:val="21"/>
+          <w:lang w:eastAsia="en-AU"/>
+          <w14:ligatures w14:val="none"/>
+        </w:rPr>
+        <w:t xml:space="preserve"> </w:t>
+      </w:r>
+      <w:r>
+        <w:rPr>
+          <w:rFonts w:ascii="Consolas" w:eastAsia="Times New Roman" w:hAnsi="Consolas" w:cs="Times New Roman"/>
+          <w:color w:val="D4D4D4"/>
+          <w:kern w:val="0"/>
+          <w:sz w:val="21"/>
+          <w:szCs w:val="21"/>
+          <w:lang w:eastAsia="en-AU"/>
+          <w14:ligatures w14:val="none"/>
+        </w:rPr>
+        <w:t>=</w:t>
+      </w:r>
+      <w:r>
+        <w:rPr>
+          <w:rFonts w:ascii="Consolas" w:eastAsia="Times New Roman" w:hAnsi="Consolas" w:cs="Times New Roman"/>
+          <w:color w:val="CCCCCC"/>
+          <w:kern w:val="0"/>
+          <w:sz w:val="21"/>
+          <w:szCs w:val="21"/>
+          <w:lang w:eastAsia="en-AU"/>
+          <w14:ligatures w14:val="none"/>
+        </w:rPr>
+        <w:t xml:space="preserve"> </w:t>
+      </w:r>
+      <w:r>
+        <w:rPr>
+          <w:rFonts w:ascii="Consolas" w:eastAsia="Times New Roman" w:hAnsi="Consolas" w:cs="Times New Roman"/>
+          <w:color w:val="9CDCFE"/>
+          <w:kern w:val="0"/>
+          <w:sz w:val="21"/>
+          <w:szCs w:val="21"/>
+          <w:lang w:eastAsia="en-AU"/>
+          <w14:ligatures w14:val="none"/>
+        </w:rPr>
+        <w:t>self</w:t>
+      </w:r>
+      <w:r>
+        <w:rPr>
+          <w:rFonts w:ascii="Consolas" w:eastAsia="Times New Roman" w:hAnsi="Consolas" w:cs="Times New Roman"/>
+          <w:color w:val="CCCCCC"/>
+          <w:kern w:val="0"/>
+          <w:sz w:val="21"/>
+          <w:szCs w:val="21"/>
+          <w:lang w:eastAsia="en-AU"/>
+          <w14:ligatures w14:val="none"/>
+        </w:rPr>
+        <w:t>.</w:t>
+      </w:r>
+      <w:r>
+        <w:rPr>
+          <w:rFonts w:ascii="Consolas" w:eastAsia="Times New Roman" w:hAnsi="Consolas" w:cs="Times New Roman"/>
+          <w:color w:val="9CDCFE"/>
+          <w:kern w:val="0"/>
+          <w:sz w:val="21"/>
+          <w:szCs w:val="21"/>
+          <w:lang w:eastAsia="en-AU"/>
+          <w14:ligatures w14:val="none"/>
+        </w:rPr>
+        <w:t>z2_error</w:t>
+      </w:r>
+      <w:r>
+        <w:rPr>
+          <w:rFonts w:ascii="Consolas" w:eastAsia="Times New Roman" w:hAnsi="Consolas" w:cs="Times New Roman"/>
+          <w:color w:val="CCCCCC"/>
+          <w:kern w:val="0"/>
+          <w:sz w:val="21"/>
+          <w:szCs w:val="21"/>
+          <w:lang w:eastAsia="en-AU"/>
+          <w14:ligatures w14:val="none"/>
+        </w:rPr>
+        <w:t xml:space="preserve"> </w:t>
+      </w:r>
+      <w:r>
+        <w:rPr>
+          <w:rFonts w:ascii="Consolas" w:eastAsia="Times New Roman" w:hAnsi="Consolas" w:cs="Times New Roman"/>
+          <w:color w:val="D4D4D4"/>
+          <w:kern w:val="0"/>
+          <w:sz w:val="21"/>
+          <w:szCs w:val="21"/>
+          <w:lang w:eastAsia="en-AU"/>
+          <w14:ligatures w14:val="none"/>
+        </w:rPr>
+        <w:t>*</w:t>
+      </w:r>
+      <w:r>
+        <w:rPr>
+          <w:rFonts w:ascii="Consolas" w:eastAsia="Times New Roman" w:hAnsi="Consolas" w:cs="Times New Roman"/>
+          <w:color w:val="CCCCCC"/>
+          <w:kern w:val="0"/>
+          <w:sz w:val="21"/>
+          <w:szCs w:val="21"/>
+          <w:lang w:eastAsia="en-AU"/>
+          <w14:ligatures w14:val="none"/>
+        </w:rPr>
+        <w:t xml:space="preserve"> </w:t>
+      </w:r>
+      <w:proofErr w:type="spellStart"/>
+      <w:r>
+        <w:rPr>
+          <w:rFonts w:ascii="Consolas" w:eastAsia="Times New Roman" w:hAnsi="Consolas" w:cs="Times New Roman"/>
+          <w:color w:val="9CDCFE"/>
+          <w:kern w:val="0"/>
+          <w:sz w:val="21"/>
+          <w:szCs w:val="21"/>
+          <w:lang w:eastAsia="en-AU"/>
+          <w14:ligatures w14:val="none"/>
+        </w:rPr>
+        <w:t>self</w:t>
+      </w:r>
+      <w:r>
+        <w:rPr>
+          <w:rFonts w:ascii="Consolas" w:eastAsia="Times New Roman" w:hAnsi="Consolas" w:cs="Times New Roman"/>
+          <w:color w:val="CCCCCC"/>
+          <w:kern w:val="0"/>
+          <w:sz w:val="21"/>
+          <w:szCs w:val="21"/>
+          <w:lang w:eastAsia="en-AU"/>
+          <w14:ligatures w14:val="none"/>
+        </w:rPr>
+        <w:t>.</w:t>
+      </w:r>
+      <w:r>
+        <w:rPr>
+          <w:rFonts w:ascii="Consolas" w:eastAsia="Times New Roman" w:hAnsi="Consolas" w:cs="Times New Roman"/>
+          <w:color w:val="DCDCAA"/>
+          <w:kern w:val="0"/>
+          <w:sz w:val="21"/>
+          <w:szCs w:val="21"/>
+          <w:lang w:eastAsia="en-AU"/>
+          <w14:ligatures w14:val="none"/>
+        </w:rPr>
+        <w:t>activationSigmoidPrime</w:t>
+      </w:r>
+      <w:proofErr w:type="spellEnd"/>
+      <w:r>
+        <w:rPr>
+          <w:rFonts w:ascii="Consolas" w:eastAsia="Times New Roman" w:hAnsi="Consolas" w:cs="Times New Roman"/>
+          <w:color w:val="CCCCCC"/>
+          <w:kern w:val="0"/>
+          <w:sz w:val="21"/>
+          <w:szCs w:val="21"/>
+          <w:lang w:eastAsia="en-AU"/>
+          <w14:ligatures w14:val="none"/>
+        </w:rPr>
+        <w:t>(</w:t>
+      </w:r>
+      <w:r>
+        <w:rPr>
+          <w:rFonts w:ascii="Consolas" w:eastAsia="Times New Roman" w:hAnsi="Consolas" w:cs="Times New Roman"/>
+          <w:color w:val="9CDCFE"/>
+          <w:kern w:val="0"/>
+          <w:sz w:val="21"/>
+          <w:szCs w:val="21"/>
+          <w:lang w:eastAsia="en-AU"/>
+          <w14:ligatures w14:val="none"/>
+        </w:rPr>
+        <w:t>self</w:t>
+      </w:r>
+      <w:r>
+        <w:rPr>
+          <w:rFonts w:ascii="Consolas" w:eastAsia="Times New Roman" w:hAnsi="Consolas" w:cs="Times New Roman"/>
+          <w:color w:val="CCCCCC"/>
+          <w:kern w:val="0"/>
+          <w:sz w:val="21"/>
+          <w:szCs w:val="21"/>
+          <w:lang w:eastAsia="en-AU"/>
+          <w14:ligatures w14:val="none"/>
+        </w:rPr>
+        <w:t>.</w:t>
+      </w:r>
+      <w:r>
+        <w:rPr>
+          <w:rFonts w:ascii="Consolas" w:eastAsia="Times New Roman" w:hAnsi="Consolas" w:cs="Times New Roman"/>
+          <w:color w:val="9CDCFE"/>
+          <w:kern w:val="0"/>
+          <w:sz w:val="21"/>
+          <w:szCs w:val="21"/>
+          <w:lang w:eastAsia="en-AU"/>
+          <w14:ligatures w14:val="none"/>
+        </w:rPr>
+        <w:t>z2</w:t>
+      </w:r>
+      <w:r>
+        <w:rPr>
+          <w:rFonts w:ascii="Consolas" w:eastAsia="Times New Roman" w:hAnsi="Consolas" w:cs="Times New Roman"/>
+          <w:color w:val="CCCCCC"/>
+          <w:kern w:val="0"/>
+          <w:sz w:val="21"/>
+          <w:szCs w:val="21"/>
+          <w:lang w:eastAsia="en-AU"/>
+          <w14:ligatures w14:val="none"/>
+        </w:rPr>
+        <w:t>)</w:t>
+      </w:r>
+    </w:p>
+    <w:p>
+      <w:pPr>
+        <w:shd w:val="clear" w:color="auto" w:fill="1F1F1F"/>
+        <w:spacing w:after="0" w:line="285" w:lineRule="atLeast"/>
+        <w:rPr>
+          <w:rFonts w:ascii="Consolas" w:eastAsia="Times New Roman" w:hAnsi="Consolas" w:cs="Times New Roman"/>
+          <w:color w:val="CCCCCC"/>
+          <w:kern w:val="0"/>
+          <w:sz w:val="21"/>
+          <w:szCs w:val="21"/>
+          <w:lang w:eastAsia="en-AU"/>
+          <w14:ligatures w14:val="none"/>
+        </w:rPr>
+      </w:pPr>
+      <w:r>
+        <w:rPr>
+          <w:rFonts w:ascii="Consolas" w:eastAsia="Times New Roman" w:hAnsi="Consolas" w:cs="Times New Roman"/>
+          <w:color w:val="CCCCCC"/>
+          <w:kern w:val="0"/>
+          <w:sz w:val="21"/>
+          <w:szCs w:val="21"/>
+          <w:lang w:eastAsia="en-AU"/>
+          <w14:ligatures w14:val="none"/>
+        </w:rPr>
+        <w:t xml:space="preserve">        </w:t>
+      </w:r>
+      <w:proofErr w:type="gramStart"/>
+      <w:r>
+        <w:rPr>
+          <w:rFonts w:ascii="Consolas" w:eastAsia="Times New Roman" w:hAnsi="Consolas" w:cs="Times New Roman"/>
+          <w:color w:val="9CDCFE"/>
+          <w:kern w:val="0"/>
+          <w:sz w:val="21"/>
+          <w:szCs w:val="21"/>
+          <w:lang w:eastAsia="en-AU"/>
+          <w14:ligatures w14:val="none"/>
+        </w:rPr>
+        <w:t>self</w:t>
+      </w:r>
+      <w:r>
+        <w:rPr>
+          <w:rFonts w:ascii="Consolas" w:eastAsia="Times New Roman" w:hAnsi="Consolas" w:cs="Times New Roman"/>
+          <w:color w:val="CCCCCC"/>
+          <w:kern w:val="0"/>
+          <w:sz w:val="21"/>
+          <w:szCs w:val="21"/>
+          <w:lang w:eastAsia="en-AU"/>
+          <w14:ligatures w14:val="none"/>
+        </w:rPr>
+        <w:t>.</w:t>
+      </w:r>
+      <w:r>
+        <w:rPr>
+          <w:rFonts w:ascii="Consolas" w:eastAsia="Times New Roman" w:hAnsi="Consolas" w:cs="Times New Roman"/>
+          <w:color w:val="9CDCFE"/>
+          <w:kern w:val="0"/>
+          <w:sz w:val="21"/>
+          <w:szCs w:val="21"/>
+          <w:lang w:eastAsia="en-AU"/>
+          <w14:ligatures w14:val="none"/>
+        </w:rPr>
+        <w:t>W</w:t>
+      </w:r>
+      <w:proofErr w:type="gramEnd"/>
+      <w:r>
+        <w:rPr>
+          <w:rFonts w:ascii="Consolas" w:eastAsia="Times New Roman" w:hAnsi="Consolas" w:cs="Times New Roman"/>
+          <w:color w:val="9CDCFE"/>
+          <w:kern w:val="0"/>
+          <w:sz w:val="21"/>
+          <w:szCs w:val="21"/>
+          <w:lang w:eastAsia="en-AU"/>
+          <w14:ligatures w14:val="none"/>
+        </w:rPr>
+        <w:t>1</w:t>
+      </w:r>
+      <w:r>
+        <w:rPr>
+          <w:rFonts w:ascii="Consolas" w:eastAsia="Times New Roman" w:hAnsi="Consolas" w:cs="Times New Roman"/>
+          <w:color w:val="CCCCCC"/>
+          <w:kern w:val="0"/>
+          <w:sz w:val="21"/>
+          <w:szCs w:val="21"/>
+          <w:lang w:eastAsia="en-AU"/>
+          <w14:ligatures w14:val="none"/>
+        </w:rPr>
+        <w:t xml:space="preserve"> </w:t>
+      </w:r>
+      <w:r>
+        <w:rPr>
+          <w:rFonts w:ascii="Consolas" w:eastAsia="Times New Roman" w:hAnsi="Consolas" w:cs="Times New Roman"/>
+          <w:color w:val="DCDCAA"/>
+          <w:kern w:val="0"/>
+          <w:sz w:val="21"/>
+          <w:szCs w:val="21"/>
+          <w:lang w:eastAsia="en-AU"/>
+          <w14:ligatures w14:val="none"/>
+        </w:rPr>
+        <w:t>+=</w:t>
+      </w:r>
+      <w:r>
+        <w:rPr>
+          <w:rFonts w:ascii="Consolas" w:eastAsia="Times New Roman" w:hAnsi="Consolas" w:cs="Times New Roman"/>
+          <w:color w:val="CCCCCC"/>
+          <w:kern w:val="0"/>
+          <w:sz w:val="21"/>
+          <w:szCs w:val="21"/>
+          <w:lang w:eastAsia="en-AU"/>
+          <w14:ligatures w14:val="none"/>
+        </w:rPr>
+        <w:t xml:space="preserve"> </w:t>
+      </w:r>
+      <w:r>
+        <w:rPr>
+          <w:rFonts w:ascii="Consolas" w:eastAsia="Times New Roman" w:hAnsi="Consolas" w:cs="Times New Roman"/>
+          <w:color w:val="9CDCFE"/>
+          <w:kern w:val="0"/>
+          <w:sz w:val="21"/>
+          <w:szCs w:val="21"/>
+          <w:lang w:eastAsia="en-AU"/>
+          <w14:ligatures w14:val="none"/>
+        </w:rPr>
+        <w:t>X</w:t>
+      </w:r>
+      <w:r>
+        <w:rPr>
+          <w:rFonts w:ascii="Consolas" w:eastAsia="Times New Roman" w:hAnsi="Consolas" w:cs="Times New Roman"/>
+          <w:color w:val="CCCCCC"/>
+          <w:kern w:val="0"/>
+          <w:sz w:val="21"/>
+          <w:szCs w:val="21"/>
+          <w:lang w:eastAsia="en-AU"/>
+          <w14:ligatures w14:val="none"/>
+        </w:rPr>
+        <w:t>.T.dot(</w:t>
+      </w:r>
+      <w:r>
+        <w:rPr>
+          <w:rFonts w:ascii="Consolas" w:eastAsia="Times New Roman" w:hAnsi="Consolas" w:cs="Times New Roman"/>
+          <w:color w:val="9CDCFE"/>
+          <w:kern w:val="0"/>
+          <w:sz w:val="21"/>
+          <w:szCs w:val="21"/>
+          <w:lang w:eastAsia="en-AU"/>
+          <w14:ligatures w14:val="none"/>
+        </w:rPr>
+        <w:t>self</w:t>
+      </w:r>
+      <w:r>
+        <w:rPr>
+          <w:rFonts w:ascii="Consolas" w:eastAsia="Times New Roman" w:hAnsi="Consolas" w:cs="Times New Roman"/>
+          <w:color w:val="CCCCCC"/>
+          <w:kern w:val="0"/>
+          <w:sz w:val="21"/>
+          <w:szCs w:val="21"/>
+          <w:lang w:eastAsia="en-AU"/>
+          <w14:ligatures w14:val="none"/>
+        </w:rPr>
+        <w:t>.</w:t>
+      </w:r>
+      <w:r>
+        <w:rPr>
+          <w:rFonts w:ascii="Consolas" w:eastAsia="Times New Roman" w:hAnsi="Consolas" w:cs="Times New Roman"/>
+          <w:color w:val="9CDCFE"/>
+          <w:kern w:val="0"/>
+          <w:sz w:val="21"/>
+          <w:szCs w:val="21"/>
+          <w:lang w:eastAsia="en-AU"/>
+          <w14:ligatures w14:val="none"/>
+        </w:rPr>
+        <w:t>z2_delta</w:t>
+      </w:r>
+      <w:r>
+        <w:rPr>
+          <w:rFonts w:ascii="Consolas" w:eastAsia="Times New Roman" w:hAnsi="Consolas" w:cs="Times New Roman"/>
+          <w:color w:val="CCCCCC"/>
+          <w:kern w:val="0"/>
+          <w:sz w:val="21"/>
+          <w:szCs w:val="21"/>
+          <w:lang w:eastAsia="en-AU"/>
+          <w14:ligatures w14:val="none"/>
+        </w:rPr>
+        <w:t>)</w:t>
+      </w:r>
+    </w:p>
+    <w:p>
+      <w:pPr>
+        <w:shd w:val="clear" w:color="auto" w:fill="1F1F1F"/>
+        <w:spacing w:after="0" w:line="285" w:lineRule="atLeast"/>
+        <w:rPr>
+          <w:rFonts w:ascii="Consolas" w:eastAsia="Times New Roman" w:hAnsi="Consolas" w:cs="Times New Roman"/>
+          <w:color w:val="CCCCCC"/>
+          <w:kern w:val="0"/>
+          <w:sz w:val="21"/>
+          <w:szCs w:val="21"/>
+          <w:lang w:eastAsia="en-AU"/>
+          <w14:ligatures w14:val="none"/>
+        </w:rPr>
+      </w:pPr>
+      <w:r>
+        <w:rPr>
+          <w:rFonts w:ascii="Consolas" w:eastAsia="Times New Roman" w:hAnsi="Consolas" w:cs="Times New Roman"/>
+          <w:color w:val="CCCCCC"/>
+          <w:kern w:val="0"/>
+          <w:sz w:val="21"/>
+          <w:szCs w:val="21"/>
+          <w:lang w:eastAsia="en-AU"/>
+          <w14:ligatures w14:val="none"/>
+        </w:rPr>
+        <w:t xml:space="preserve">        </w:t>
+      </w:r>
+      <w:proofErr w:type="gramStart"/>
+      <w:r>
+        <w:rPr>
+          <w:rFonts w:ascii="Consolas" w:eastAsia="Times New Roman" w:hAnsi="Consolas" w:cs="Times New Roman"/>
+          <w:color w:val="9CDCFE"/>
+          <w:kern w:val="0"/>
+          <w:sz w:val="21"/>
+          <w:szCs w:val="21"/>
+          <w:lang w:eastAsia="en-AU"/>
+          <w14:ligatures w14:val="none"/>
+        </w:rPr>
+        <w:t>self</w:t>
+      </w:r>
+      <w:r>
+        <w:rPr>
+          <w:rFonts w:ascii="Consolas" w:eastAsia="Times New Roman" w:hAnsi="Consolas" w:cs="Times New Roman"/>
+          <w:color w:val="CCCCCC"/>
+          <w:kern w:val="0"/>
+          <w:sz w:val="21"/>
+          <w:szCs w:val="21"/>
+          <w:lang w:eastAsia="en-AU"/>
+          <w14:ligatures w14:val="none"/>
+        </w:rPr>
+        <w:t>.</w:t>
+      </w:r>
+      <w:r>
+        <w:rPr>
+          <w:rFonts w:ascii="Consolas" w:eastAsia="Times New Roman" w:hAnsi="Consolas" w:cs="Times New Roman"/>
+          <w:color w:val="9CDCFE"/>
+          <w:kern w:val="0"/>
+          <w:sz w:val="21"/>
+          <w:szCs w:val="21"/>
+          <w:lang w:eastAsia="en-AU"/>
+          <w14:ligatures w14:val="none"/>
+        </w:rPr>
+        <w:t>W</w:t>
+      </w:r>
+      <w:proofErr w:type="gramEnd"/>
+      <w:r>
+        <w:rPr>
+          <w:rFonts w:ascii="Consolas" w:eastAsia="Times New Roman" w:hAnsi="Consolas" w:cs="Times New Roman"/>
+          <w:color w:val="9CDCFE"/>
+          <w:kern w:val="0"/>
+          <w:sz w:val="21"/>
+          <w:szCs w:val="21"/>
+          <w:lang w:eastAsia="en-AU"/>
+          <w14:ligatures w14:val="none"/>
+        </w:rPr>
+        <w:t>2</w:t>
+      </w:r>
+      <w:r>
+        <w:rPr>
+          <w:rFonts w:ascii="Consolas" w:eastAsia="Times New Roman" w:hAnsi="Consolas" w:cs="Times New Roman"/>
+          <w:color w:val="CCCCCC"/>
+          <w:kern w:val="0"/>
+          <w:sz w:val="21"/>
+          <w:szCs w:val="21"/>
+          <w:lang w:eastAsia="en-AU"/>
+          <w14:ligatures w14:val="none"/>
+        </w:rPr>
+        <w:t xml:space="preserve"> </w:t>
+      </w:r>
+      <w:r>
+        <w:rPr>
+          <w:rFonts w:ascii="Consolas" w:eastAsia="Times New Roman" w:hAnsi="Consolas" w:cs="Times New Roman"/>
+          <w:color w:val="DCDCAA"/>
+          <w:kern w:val="0"/>
+          <w:sz w:val="21"/>
+          <w:szCs w:val="21"/>
+          <w:lang w:eastAsia="en-AU"/>
+          <w14:ligatures w14:val="none"/>
+        </w:rPr>
+        <w:t>+=</w:t>
+      </w:r>
+      <w:r>
+        <w:rPr>
+          <w:rFonts w:ascii="Consolas" w:eastAsia="Times New Roman" w:hAnsi="Consolas" w:cs="Times New Roman"/>
+          <w:color w:val="CCCCCC"/>
+          <w:kern w:val="0"/>
+          <w:sz w:val="21"/>
+          <w:szCs w:val="21"/>
+          <w:lang w:eastAsia="en-AU"/>
+          <w14:ligatures w14:val="none"/>
+        </w:rPr>
+        <w:t xml:space="preserve"> </w:t>
+      </w:r>
+      <w:r>
+        <w:rPr>
+          <w:rFonts w:ascii="Consolas" w:eastAsia="Times New Roman" w:hAnsi="Consolas" w:cs="Times New Roman"/>
+          <w:color w:val="9CDCFE"/>
+          <w:kern w:val="0"/>
+          <w:sz w:val="21"/>
+          <w:szCs w:val="21"/>
+          <w:lang w:eastAsia="en-AU"/>
+          <w14:ligatures w14:val="none"/>
+        </w:rPr>
+        <w:t>self</w:t>
+      </w:r>
+      <w:r>
+        <w:rPr>
+          <w:rFonts w:ascii="Consolas" w:eastAsia="Times New Roman" w:hAnsi="Consolas" w:cs="Times New Roman"/>
+          <w:color w:val="CCCCCC"/>
+          <w:kern w:val="0"/>
+          <w:sz w:val="21"/>
+          <w:szCs w:val="21"/>
+          <w:lang w:eastAsia="en-AU"/>
+          <w14:ligatures w14:val="none"/>
+        </w:rPr>
+        <w:t>.</w:t>
+      </w:r>
+      <w:r>
+        <w:rPr>
+          <w:rFonts w:ascii="Consolas" w:eastAsia="Times New Roman" w:hAnsi="Consolas" w:cs="Times New Roman"/>
+          <w:color w:val="9CDCFE"/>
+          <w:kern w:val="0"/>
+          <w:sz w:val="21"/>
+          <w:szCs w:val="21"/>
+          <w:lang w:eastAsia="en-AU"/>
+          <w14:ligatures w14:val="none"/>
+        </w:rPr>
+        <w:t>z2</w:t>
+      </w:r>
+      <w:r>
+        <w:rPr>
+          <w:rFonts w:ascii="Consolas" w:eastAsia="Times New Roman" w:hAnsi="Consolas" w:cs="Times New Roman"/>
+          <w:color w:val="CCCCCC"/>
+          <w:kern w:val="0"/>
+          <w:sz w:val="21"/>
+          <w:szCs w:val="21"/>
+          <w:lang w:eastAsia="en-AU"/>
+          <w14:ligatures w14:val="none"/>
+        </w:rPr>
+        <w:t>.T.dot(</w:t>
+      </w:r>
+      <w:proofErr w:type="spellStart"/>
+      <w:r>
+        <w:rPr>
+          <w:rFonts w:ascii="Consolas" w:eastAsia="Times New Roman" w:hAnsi="Consolas" w:cs="Times New Roman"/>
+          <w:color w:val="9CDCFE"/>
+          <w:kern w:val="0"/>
+          <w:sz w:val="21"/>
+          <w:szCs w:val="21"/>
+          <w:lang w:eastAsia="en-AU"/>
+          <w14:ligatures w14:val="none"/>
+        </w:rPr>
+        <w:t>self</w:t>
+      </w:r>
+      <w:r>
+        <w:rPr>
+          <w:rFonts w:ascii="Consolas" w:eastAsia="Times New Roman" w:hAnsi="Consolas" w:cs="Times New Roman"/>
+          <w:color w:val="CCCCCC"/>
+          <w:kern w:val="0"/>
+          <w:sz w:val="21"/>
+          <w:szCs w:val="21"/>
+          <w:lang w:eastAsia="en-AU"/>
+          <w14:ligatures w14:val="none"/>
+        </w:rPr>
+        <w:t>.</w:t>
+      </w:r>
+      <w:r>
+        <w:rPr>
+          <w:rFonts w:ascii="Consolas" w:eastAsia="Times New Roman" w:hAnsi="Consolas" w:cs="Times New Roman"/>
+          <w:color w:val="9CDCFE"/>
+          <w:kern w:val="0"/>
+          <w:sz w:val="21"/>
+          <w:szCs w:val="21"/>
+          <w:lang w:eastAsia="en-AU"/>
+          <w14:ligatures w14:val="none"/>
+        </w:rPr>
+        <w:t>o_delta</w:t>
+      </w:r>
+      <w:proofErr w:type="spellEnd"/>
+      <w:r>
+        <w:rPr>
+          <w:rFonts w:ascii="Consolas" w:eastAsia="Times New Roman" w:hAnsi="Consolas" w:cs="Times New Roman"/>
+          <w:color w:val="CCCCCC"/>
+          <w:kern w:val="0"/>
+          <w:sz w:val="21"/>
+          <w:szCs w:val="21"/>
+          <w:lang w:eastAsia="en-AU"/>
+          <w14:ligatures w14:val="none"/>
+        </w:rPr>
+        <w:t>)</w:t>
+      </w:r>
+    </w:p>
+    <w:p>
+      <w:pPr>
+        <w:rPr>
+          <w:lang w:val="en-GB"/>
+        </w:rPr>
+      </w:pPr>
+    </w:p>
+    <w:p>
+      <w:pPr>
+        <w:rPr>
+          <w:lang w:val="en-GB"/>
+        </w:rPr>
+      </w:pPr>
+      <w:r>
+        <w:rPr>
+          <w:lang w:val="en-GB"/>
+        </w:rPr>
+        <w:t xml:space="preserve">This is the main function loop, and it </w:t>
+      </w:r>
+      <w:r>
+        <w:rPr>
+          <w:lang w:val="en-GB"/>
+        </w:rPr>
+        <w:t xml:space="preserve">is the combination of the feedforward and </w:t>
+      </w:r>
+      <w:proofErr w:type="spellStart"/>
+      <w:r>
+        <w:rPr>
+          <w:lang w:val="en-GB"/>
+        </w:rPr>
+        <w:t>backwardPropagate</w:t>
+      </w:r>
+      <w:proofErr w:type="spellEnd"/>
+      <w:r>
+        <w:rPr>
+          <w:lang w:val="en-GB"/>
+        </w:rPr>
+        <w:t xml:space="preserve"> functions.</w:t>
+      </w:r>
+    </w:p>
+    <w:p>
+      <w:pPr>
+        <w:shd w:val="clear" w:color="auto" w:fill="1F1F1F"/>
+        <w:spacing w:after="0" w:line="285" w:lineRule="atLeast"/>
+        <w:rPr>
+          <w:rFonts w:ascii="Consolas" w:eastAsia="Times New Roman" w:hAnsi="Consolas" w:cs="Times New Roman"/>
+          <w:color w:val="CCCCCC"/>
+          <w:kern w:val="0"/>
+          <w:sz w:val="21"/>
+          <w:szCs w:val="21"/>
+          <w:lang w:eastAsia="en-AU"/>
+          <w14:ligatures w14:val="none"/>
+        </w:rPr>
+      </w:pPr>
+      <w:r>
+        <w:rPr>
+          <w:rFonts w:ascii="Consolas" w:eastAsia="Times New Roman" w:hAnsi="Consolas" w:cs="Times New Roman"/>
+          <w:color w:val="CCCCCC"/>
+          <w:kern w:val="0"/>
+          <w:sz w:val="21"/>
+          <w:szCs w:val="21"/>
+          <w:lang w:eastAsia="en-AU"/>
+          <w14:ligatures w14:val="none"/>
+        </w:rPr>
+        <w:t xml:space="preserve">    </w:t>
+      </w:r>
+      <w:r>
+        <w:rPr>
+          <w:rFonts w:ascii="Consolas" w:eastAsia="Times New Roman" w:hAnsi="Consolas" w:cs="Times New Roman"/>
+          <w:color w:val="569CD6"/>
+          <w:kern w:val="0"/>
+          <w:sz w:val="21"/>
+          <w:szCs w:val="21"/>
+          <w:lang w:eastAsia="en-AU"/>
+          <w14:ligatures w14:val="none"/>
+        </w:rPr>
+        <w:t>def</w:t>
+      </w:r>
+      <w:r>
+        <w:rPr>
+          <w:rFonts w:ascii="Consolas" w:eastAsia="Times New Roman" w:hAnsi="Consolas" w:cs="Times New Roman"/>
+          <w:color w:val="CCCCCC"/>
+          <w:kern w:val="0"/>
+          <w:sz w:val="21"/>
+          <w:szCs w:val="21"/>
+          <w:lang w:eastAsia="en-AU"/>
+          <w14:ligatures w14:val="none"/>
+        </w:rPr>
+        <w:t xml:space="preserve"> </w:t>
+      </w:r>
+      <w:proofErr w:type="spellStart"/>
+      <w:proofErr w:type="gramStart"/>
+      <w:r>
+        <w:rPr>
+          <w:rFonts w:ascii="Consolas" w:eastAsia="Times New Roman" w:hAnsi="Consolas" w:cs="Times New Roman"/>
+          <w:color w:val="DCDCAA"/>
+          <w:kern w:val="0"/>
+          <w:sz w:val="21"/>
+          <w:szCs w:val="21"/>
+          <w:lang w:eastAsia="en-AU"/>
+          <w14:ligatures w14:val="none"/>
+        </w:rPr>
+        <w:t>trainNetwork</w:t>
+      </w:r>
+      <w:proofErr w:type="spellEnd"/>
+      <w:r>
+        <w:rPr>
+          <w:rFonts w:ascii="Consolas" w:eastAsia="Times New Roman" w:hAnsi="Consolas" w:cs="Times New Roman"/>
+          <w:color w:val="CCCCCC"/>
+          <w:kern w:val="0"/>
+          <w:sz w:val="21"/>
+          <w:szCs w:val="21"/>
+          <w:lang w:eastAsia="en-AU"/>
+          <w14:ligatures w14:val="none"/>
+        </w:rPr>
+        <w:t>(</w:t>
+      </w:r>
+      <w:proofErr w:type="gramEnd"/>
+      <w:r>
+        <w:rPr>
+          <w:rFonts w:ascii="Consolas" w:eastAsia="Times New Roman" w:hAnsi="Consolas" w:cs="Times New Roman"/>
+          <w:color w:val="9CDCFE"/>
+          <w:kern w:val="0"/>
+          <w:sz w:val="21"/>
+          <w:szCs w:val="21"/>
+          <w:lang w:eastAsia="en-AU"/>
+          <w14:ligatures w14:val="none"/>
+        </w:rPr>
+        <w:t>self</w:t>
+      </w:r>
+      <w:r>
+        <w:rPr>
+          <w:rFonts w:ascii="Consolas" w:eastAsia="Times New Roman" w:hAnsi="Consolas" w:cs="Times New Roman"/>
+          <w:color w:val="CCCCCC"/>
+          <w:kern w:val="0"/>
+          <w:sz w:val="21"/>
+          <w:szCs w:val="21"/>
+          <w:lang w:eastAsia="en-AU"/>
+          <w14:ligatures w14:val="none"/>
+        </w:rPr>
+        <w:t xml:space="preserve">, </w:t>
+      </w:r>
+      <w:r>
+        <w:rPr>
+          <w:rFonts w:ascii="Consolas" w:eastAsia="Times New Roman" w:hAnsi="Consolas" w:cs="Times New Roman"/>
+          <w:color w:val="9CDCFE"/>
+          <w:kern w:val="0"/>
+          <w:sz w:val="21"/>
+          <w:szCs w:val="21"/>
+          <w:lang w:eastAsia="en-AU"/>
+          <w14:ligatures w14:val="none"/>
+        </w:rPr>
+        <w:t>X</w:t>
+      </w:r>
+      <w:r>
+        <w:rPr>
+          <w:rFonts w:ascii="Consolas" w:eastAsia="Times New Roman" w:hAnsi="Consolas" w:cs="Times New Roman"/>
+          <w:color w:val="CCCCCC"/>
+          <w:kern w:val="0"/>
+          <w:sz w:val="21"/>
+          <w:szCs w:val="21"/>
+          <w:lang w:eastAsia="en-AU"/>
+          <w14:ligatures w14:val="none"/>
+        </w:rPr>
+        <w:t xml:space="preserve">, </w:t>
+      </w:r>
+      <w:r>
+        <w:rPr>
+          <w:rFonts w:ascii="Consolas" w:eastAsia="Times New Roman" w:hAnsi="Consolas" w:cs="Times New Roman"/>
+          <w:color w:val="9CDCFE"/>
+          <w:kern w:val="0"/>
+          <w:sz w:val="21"/>
+          <w:szCs w:val="21"/>
+          <w:lang w:eastAsia="en-AU"/>
+          <w14:ligatures w14:val="none"/>
+        </w:rPr>
+        <w:t>y</w:t>
+      </w:r>
+      <w:r>
+        <w:rPr>
+          <w:rFonts w:ascii="Consolas" w:eastAsia="Times New Roman" w:hAnsi="Consolas" w:cs="Times New Roman"/>
+          <w:color w:val="CCCCCC"/>
+          <w:kern w:val="0"/>
+          <w:sz w:val="21"/>
+          <w:szCs w:val="21"/>
+          <w:lang w:eastAsia="en-AU"/>
+          <w14:ligatures w14:val="none"/>
+        </w:rPr>
+        <w:t>):</w:t>
+      </w:r>
+    </w:p>
+    <w:p>
+      <w:pPr>
+        <w:shd w:val="clear" w:color="auto" w:fill="1F1F1F"/>
+        <w:spacing w:after="0" w:line="285" w:lineRule="atLeast"/>
+        <w:rPr>
+          <w:rFonts w:ascii="Consolas" w:eastAsia="Times New Roman" w:hAnsi="Consolas" w:cs="Times New Roman"/>
+          <w:color w:val="CCCCCC"/>
+          <w:kern w:val="0"/>
+          <w:sz w:val="21"/>
+          <w:szCs w:val="21"/>
+          <w:lang w:eastAsia="en-AU"/>
+          <w14:ligatures w14:val="none"/>
+        </w:rPr>
+      </w:pPr>
+      <w:r>
+        <w:rPr>
+          <w:rFonts w:ascii="Consolas" w:eastAsia="Times New Roman" w:hAnsi="Consolas" w:cs="Times New Roman"/>
+          <w:color w:val="CCCCCC"/>
+          <w:kern w:val="0"/>
+          <w:sz w:val="21"/>
+          <w:szCs w:val="21"/>
+          <w:lang w:eastAsia="en-AU"/>
+          <w14:ligatures w14:val="none"/>
+        </w:rPr>
+        <w:t xml:space="preserve">        </w:t>
+      </w:r>
+      <w:r>
+        <w:rPr>
+          <w:rFonts w:ascii="Consolas" w:eastAsia="Times New Roman" w:hAnsi="Consolas" w:cs="Times New Roman"/>
+          <w:color w:val="9CDCFE"/>
+          <w:kern w:val="0"/>
+          <w:sz w:val="21"/>
+          <w:szCs w:val="21"/>
+          <w:lang w:eastAsia="en-AU"/>
+          <w14:ligatures w14:val="none"/>
+        </w:rPr>
+        <w:t>o</w:t>
+      </w:r>
+      <w:r>
+        <w:rPr>
+          <w:rFonts w:ascii="Consolas" w:eastAsia="Times New Roman" w:hAnsi="Consolas" w:cs="Times New Roman"/>
+          <w:color w:val="CCCCCC"/>
+          <w:kern w:val="0"/>
+          <w:sz w:val="21"/>
+          <w:szCs w:val="21"/>
+          <w:lang w:eastAsia="en-AU"/>
+          <w14:ligatures w14:val="none"/>
+        </w:rPr>
+        <w:t xml:space="preserve"> </w:t>
+      </w:r>
+      <w:r>
+        <w:rPr>
+          <w:rFonts w:ascii="Consolas" w:eastAsia="Times New Roman" w:hAnsi="Consolas" w:cs="Times New Roman"/>
+          <w:color w:val="D4D4D4"/>
+          <w:kern w:val="0"/>
+          <w:sz w:val="21"/>
+          <w:szCs w:val="21"/>
+          <w:lang w:eastAsia="en-AU"/>
+          <w14:ligatures w14:val="none"/>
+        </w:rPr>
+        <w:t>=</w:t>
+      </w:r>
+      <w:r>
+        <w:rPr>
+          <w:rFonts w:ascii="Consolas" w:eastAsia="Times New Roman" w:hAnsi="Consolas" w:cs="Times New Roman"/>
+          <w:color w:val="CCCCCC"/>
+          <w:kern w:val="0"/>
+          <w:sz w:val="21"/>
+          <w:szCs w:val="21"/>
+          <w:lang w:eastAsia="en-AU"/>
+          <w14:ligatures w14:val="none"/>
+        </w:rPr>
+        <w:t xml:space="preserve"> </w:t>
+      </w:r>
+      <w:proofErr w:type="spellStart"/>
+      <w:proofErr w:type="gramStart"/>
+      <w:r>
+        <w:rPr>
+          <w:rFonts w:ascii="Consolas" w:eastAsia="Times New Roman" w:hAnsi="Consolas" w:cs="Times New Roman"/>
+          <w:color w:val="9CDCFE"/>
+          <w:kern w:val="0"/>
+          <w:sz w:val="21"/>
+          <w:szCs w:val="21"/>
+          <w:lang w:eastAsia="en-AU"/>
+          <w14:ligatures w14:val="none"/>
+        </w:rPr>
+        <w:t>self</w:t>
+      </w:r>
+      <w:r>
+        <w:rPr>
+          <w:rFonts w:ascii="Consolas" w:eastAsia="Times New Roman" w:hAnsi="Consolas" w:cs="Times New Roman"/>
+          <w:color w:val="CCCCCC"/>
+          <w:kern w:val="0"/>
+          <w:sz w:val="21"/>
+          <w:szCs w:val="21"/>
+          <w:lang w:eastAsia="en-AU"/>
+          <w14:ligatures w14:val="none"/>
+        </w:rPr>
+        <w:t>.</w:t>
+      </w:r>
+      <w:r>
+        <w:rPr>
+          <w:rFonts w:ascii="Consolas" w:eastAsia="Times New Roman" w:hAnsi="Consolas" w:cs="Times New Roman"/>
+          <w:color w:val="DCDCAA"/>
+          <w:kern w:val="0"/>
+          <w:sz w:val="21"/>
+          <w:szCs w:val="21"/>
+          <w:lang w:eastAsia="en-AU"/>
+          <w14:ligatures w14:val="none"/>
+        </w:rPr>
+        <w:t>feedForward</w:t>
+      </w:r>
+      <w:proofErr w:type="spellEnd"/>
+      <w:proofErr w:type="gramEnd"/>
+      <w:r>
+        <w:rPr>
+          <w:rFonts w:ascii="Consolas" w:eastAsia="Times New Roman" w:hAnsi="Consolas" w:cs="Times New Roman"/>
+          <w:color w:val="CCCCCC"/>
+          <w:kern w:val="0"/>
+          <w:sz w:val="21"/>
+          <w:szCs w:val="21"/>
+          <w:lang w:eastAsia="en-AU"/>
+          <w14:ligatures w14:val="none"/>
+        </w:rPr>
+        <w:t>(</w:t>
+      </w:r>
+      <w:r>
+        <w:rPr>
+          <w:rFonts w:ascii="Consolas" w:eastAsia="Times New Roman" w:hAnsi="Consolas" w:cs="Times New Roman"/>
+          <w:color w:val="9CDCFE"/>
+          <w:kern w:val="0"/>
+          <w:sz w:val="21"/>
+          <w:szCs w:val="21"/>
+          <w:lang w:eastAsia="en-AU"/>
+          <w14:ligatures w14:val="none"/>
+        </w:rPr>
+        <w:t>X</w:t>
+      </w:r>
+      <w:r>
+        <w:rPr>
+          <w:rFonts w:ascii="Consolas" w:eastAsia="Times New Roman" w:hAnsi="Consolas" w:cs="Times New Roman"/>
+          <w:color w:val="CCCCCC"/>
+          <w:kern w:val="0"/>
+          <w:sz w:val="21"/>
+          <w:szCs w:val="21"/>
+          <w:lang w:eastAsia="en-AU"/>
+          <w14:ligatures w14:val="none"/>
+        </w:rPr>
+        <w:t>)</w:t>
+      </w:r>
+    </w:p>
+    <w:p>
+      <w:pPr>
+        <w:shd w:val="clear" w:color="auto" w:fill="1F1F1F"/>
+        <w:spacing w:after="0" w:line="285" w:lineRule="atLeast"/>
+        <w:rPr>
+          <w:rFonts w:ascii="Consolas" w:eastAsia="Times New Roman" w:hAnsi="Consolas" w:cs="Times New Roman"/>
+          <w:color w:val="CCCCCC"/>
+          <w:kern w:val="0"/>
+          <w:sz w:val="21"/>
+          <w:szCs w:val="21"/>
+          <w:lang w:eastAsia="en-AU"/>
+          <w14:ligatures w14:val="none"/>
+        </w:rPr>
+      </w:pPr>
+      <w:r>
+        <w:rPr>
+          <w:rFonts w:ascii="Consolas" w:eastAsia="Times New Roman" w:hAnsi="Consolas" w:cs="Times New Roman"/>
+          <w:color w:val="CCCCCC"/>
+          <w:kern w:val="0"/>
+          <w:sz w:val="21"/>
+          <w:szCs w:val="21"/>
+          <w:lang w:eastAsia="en-AU"/>
+          <w14:ligatures w14:val="none"/>
+        </w:rPr>
+        <w:t xml:space="preserve">        </w:t>
+      </w:r>
+      <w:proofErr w:type="spellStart"/>
+      <w:proofErr w:type="gramStart"/>
+      <w:r>
+        <w:rPr>
+          <w:rFonts w:ascii="Consolas" w:eastAsia="Times New Roman" w:hAnsi="Consolas" w:cs="Times New Roman"/>
+          <w:color w:val="9CDCFE"/>
+          <w:kern w:val="0"/>
+          <w:sz w:val="21"/>
+          <w:szCs w:val="21"/>
+          <w:lang w:eastAsia="en-AU"/>
+          <w14:ligatures w14:val="none"/>
+        </w:rPr>
+        <w:t>self</w:t>
+      </w:r>
+      <w:r>
+        <w:rPr>
+          <w:rFonts w:ascii="Consolas" w:eastAsia="Times New Roman" w:hAnsi="Consolas" w:cs="Times New Roman"/>
+          <w:color w:val="CCCCCC"/>
+          <w:kern w:val="0"/>
+          <w:sz w:val="21"/>
+          <w:szCs w:val="21"/>
+          <w:lang w:eastAsia="en-AU"/>
+          <w14:ligatures w14:val="none"/>
+        </w:rPr>
+        <w:t>.</w:t>
+      </w:r>
+      <w:r>
+        <w:rPr>
+          <w:rFonts w:ascii="Consolas" w:eastAsia="Times New Roman" w:hAnsi="Consolas" w:cs="Times New Roman"/>
+          <w:color w:val="DCDCAA"/>
+          <w:kern w:val="0"/>
+          <w:sz w:val="21"/>
+          <w:szCs w:val="21"/>
+          <w:lang w:eastAsia="en-AU"/>
+          <w14:ligatures w14:val="none"/>
+        </w:rPr>
+        <w:t>backwardPropagate</w:t>
+      </w:r>
+      <w:proofErr w:type="spellEnd"/>
+      <w:proofErr w:type="gramEnd"/>
+      <w:r>
+        <w:rPr>
+          <w:rFonts w:ascii="Consolas" w:eastAsia="Times New Roman" w:hAnsi="Consolas" w:cs="Times New Roman"/>
+          <w:color w:val="CCCCCC"/>
+          <w:kern w:val="0"/>
+          <w:sz w:val="21"/>
+          <w:szCs w:val="21"/>
+          <w:lang w:eastAsia="en-AU"/>
+          <w14:ligatures w14:val="none"/>
+        </w:rPr>
+        <w:t>(</w:t>
+      </w:r>
+      <w:r>
+        <w:rPr>
+          <w:rFonts w:ascii="Consolas" w:eastAsia="Times New Roman" w:hAnsi="Consolas" w:cs="Times New Roman"/>
+          <w:color w:val="9CDCFE"/>
+          <w:kern w:val="0"/>
+          <w:sz w:val="21"/>
+          <w:szCs w:val="21"/>
+          <w:lang w:eastAsia="en-AU"/>
+          <w14:ligatures w14:val="none"/>
+        </w:rPr>
+        <w:t>X</w:t>
+      </w:r>
+      <w:r>
+        <w:rPr>
+          <w:rFonts w:ascii="Consolas" w:eastAsia="Times New Roman" w:hAnsi="Consolas" w:cs="Times New Roman"/>
+          <w:color w:val="CCCCCC"/>
+          <w:kern w:val="0"/>
+          <w:sz w:val="21"/>
+          <w:szCs w:val="21"/>
+          <w:lang w:eastAsia="en-AU"/>
+          <w14:ligatures w14:val="none"/>
+        </w:rPr>
+        <w:t xml:space="preserve">, </w:t>
+      </w:r>
+      <w:r>
+        <w:rPr>
+          <w:rFonts w:ascii="Consolas" w:eastAsia="Times New Roman" w:hAnsi="Consolas" w:cs="Times New Roman"/>
+          <w:color w:val="9CDCFE"/>
+          <w:kern w:val="0"/>
+          <w:sz w:val="21"/>
+          <w:szCs w:val="21"/>
+          <w:lang w:eastAsia="en-AU"/>
+          <w14:ligatures w14:val="none"/>
+        </w:rPr>
+        <w:t>y</w:t>
+      </w:r>
+      <w:r>
+        <w:rPr>
+          <w:rFonts w:ascii="Consolas" w:eastAsia="Times New Roman" w:hAnsi="Consolas" w:cs="Times New Roman"/>
+          <w:color w:val="CCCCCC"/>
+          <w:kern w:val="0"/>
+          <w:sz w:val="21"/>
+          <w:szCs w:val="21"/>
+          <w:lang w:eastAsia="en-AU"/>
+          <w14:ligatures w14:val="none"/>
+        </w:rPr>
+        <w:t xml:space="preserve">, </w:t>
+      </w:r>
+      <w:r>
+        <w:rPr>
+          <w:rFonts w:ascii="Consolas" w:eastAsia="Times New Roman" w:hAnsi="Consolas" w:cs="Times New Roman"/>
+          <w:color w:val="9CDCFE"/>
+          <w:kern w:val="0"/>
+          <w:sz w:val="21"/>
+          <w:szCs w:val="21"/>
+          <w:lang w:eastAsia="en-AU"/>
+          <w14:ligatures w14:val="none"/>
+        </w:rPr>
+        <w:t>o</w:t>
+      </w:r>
+      <w:r>
+        <w:rPr>
+          <w:rFonts w:ascii="Consolas" w:eastAsia="Times New Roman" w:hAnsi="Consolas" w:cs="Times New Roman"/>
+          <w:color w:val="CCCCCC"/>
+          <w:kern w:val="0"/>
+          <w:sz w:val="21"/>
+          <w:szCs w:val="21"/>
+          <w:lang w:eastAsia="en-AU"/>
+          <w14:ligatures w14:val="none"/>
+        </w:rPr>
+        <w:t>)</w:t>
+      </w:r>
+    </w:p>
+    <w:p>
+      <w:pPr>
+        <w:shd w:val="clear" w:color="auto" w:fill="1F1F1F"/>
+        <w:spacing w:after="0" w:line="285" w:lineRule="atLeast"/>
+        <w:rPr>
+          <w:rFonts w:ascii="Consolas" w:eastAsia="Times New Roman" w:hAnsi="Consolas" w:cs="Times New Roman"/>
+          <w:color w:val="CCCCCC"/>
+          <w:kern w:val="0"/>
+          <w:sz w:val="21"/>
+          <w:szCs w:val="21"/>
+          <w:lang w:eastAsia="en-AU"/>
+          <w14:ligatures w14:val="none"/>
+        </w:rPr>
+      </w:pPr>
+    </w:p>
+    <w:p>
+      <w:pPr>
+        <w:rPr>
+          <w:lang w:val="en-GB"/>
+        </w:rPr>
+      </w:pPr>
+    </w:p>
+    <w:p>
+      <w:pPr>
+        <w:rPr>
+          <w:lang w:val="en-GB"/>
+        </w:rPr>
+      </w:pPr>
+      <w:r>
+        <w:rPr>
+          <w:lang w:val="en-GB"/>
+        </w:rPr>
+        <w:br w:type="page"/>
+      </w:r>
+    </w:p>
+    <w:p>
+      <w:pPr>
+        <w:rPr>
+          <w:lang w:val="en-GB"/>
+        </w:rPr>
+      </w:pPr>
+      <w:r>
+        <w:rPr>
+          <w:lang w:val="en-GB"/>
+        </w:rPr>
+        <w:lastRenderedPageBreak/>
+        <w:t>The following two functions create the sigmoid and the first derivative of the sigmoid function</w:t>
+      </w:r>
+      <w:r>
+        <w:rPr>
+          <w:lang w:val="en-GB"/>
+        </w:rPr>
+        <w:t>.</w:t>
+      </w:r>
+    </w:p>
+    <w:p>
+      <w:pPr>
+        <w:shd w:val="clear" w:color="auto" w:fill="1F1F1F"/>
+        <w:spacing w:after="0" w:line="285" w:lineRule="atLeast"/>
+        <w:rPr>
+          <w:rFonts w:ascii="Consolas" w:eastAsia="Times New Roman" w:hAnsi="Consolas" w:cs="Times New Roman"/>
+          <w:color w:val="CCCCCC"/>
+          <w:kern w:val="0"/>
+          <w:sz w:val="21"/>
+          <w:szCs w:val="21"/>
+          <w:lang w:eastAsia="en-AU"/>
+          <w14:ligatures w14:val="none"/>
+        </w:rPr>
+      </w:pPr>
+      <w:r>
+        <w:rPr>
+          <w:rFonts w:ascii="Consolas" w:eastAsia="Times New Roman" w:hAnsi="Consolas" w:cs="Times New Roman"/>
+          <w:color w:val="CCCCCC"/>
+          <w:kern w:val="0"/>
+          <w:sz w:val="21"/>
+          <w:szCs w:val="21"/>
+          <w:lang w:eastAsia="en-AU"/>
+          <w14:ligatures w14:val="none"/>
+        </w:rPr>
+        <w:t xml:space="preserve">    </w:t>
+      </w:r>
+      <w:r>
+        <w:rPr>
+          <w:rFonts w:ascii="Consolas" w:eastAsia="Times New Roman" w:hAnsi="Consolas" w:cs="Times New Roman"/>
+          <w:color w:val="569CD6"/>
+          <w:kern w:val="0"/>
+          <w:sz w:val="21"/>
+          <w:szCs w:val="21"/>
+          <w:lang w:eastAsia="en-AU"/>
+          <w14:ligatures w14:val="none"/>
+        </w:rPr>
+        <w:t>def</w:t>
+      </w:r>
+      <w:r>
+        <w:rPr>
+          <w:rFonts w:ascii="Consolas" w:eastAsia="Times New Roman" w:hAnsi="Consolas" w:cs="Times New Roman"/>
+          <w:color w:val="CCCCCC"/>
+          <w:kern w:val="0"/>
+          <w:sz w:val="21"/>
+          <w:szCs w:val="21"/>
+          <w:lang w:eastAsia="en-AU"/>
+          <w14:ligatures w14:val="none"/>
+        </w:rPr>
+        <w:t xml:space="preserve"> </w:t>
+      </w:r>
+      <w:proofErr w:type="spellStart"/>
+      <w:proofErr w:type="gramStart"/>
+      <w:r>
+        <w:rPr>
+          <w:rFonts w:ascii="Consolas" w:eastAsia="Times New Roman" w:hAnsi="Consolas" w:cs="Times New Roman"/>
+          <w:color w:val="DCDCAA"/>
+          <w:kern w:val="0"/>
+          <w:sz w:val="21"/>
+          <w:szCs w:val="21"/>
+          <w:lang w:eastAsia="en-AU"/>
+          <w14:ligatures w14:val="none"/>
+        </w:rPr>
+        <w:t>activationSigmoid</w:t>
+      </w:r>
+      <w:proofErr w:type="spellEnd"/>
+      <w:r>
+        <w:rPr>
+          <w:rFonts w:ascii="Consolas" w:eastAsia="Times New Roman" w:hAnsi="Consolas" w:cs="Times New Roman"/>
+          <w:color w:val="CCCCCC"/>
+          <w:kern w:val="0"/>
+          <w:sz w:val="21"/>
+          <w:szCs w:val="21"/>
+          <w:lang w:eastAsia="en-AU"/>
+          <w14:ligatures w14:val="none"/>
+        </w:rPr>
+        <w:t>(</w:t>
+      </w:r>
+      <w:proofErr w:type="gramEnd"/>
+      <w:r>
+        <w:rPr>
+          <w:rFonts w:ascii="Consolas" w:eastAsia="Times New Roman" w:hAnsi="Consolas" w:cs="Times New Roman"/>
+          <w:color w:val="9CDCFE"/>
+          <w:kern w:val="0"/>
+          <w:sz w:val="21"/>
+          <w:szCs w:val="21"/>
+          <w:lang w:eastAsia="en-AU"/>
+          <w14:ligatures w14:val="none"/>
+        </w:rPr>
+        <w:t>self</w:t>
+      </w:r>
+      <w:r>
+        <w:rPr>
+          <w:rFonts w:ascii="Consolas" w:eastAsia="Times New Roman" w:hAnsi="Consolas" w:cs="Times New Roman"/>
+          <w:color w:val="CCCCCC"/>
+          <w:kern w:val="0"/>
+          <w:sz w:val="21"/>
+          <w:szCs w:val="21"/>
+          <w:lang w:eastAsia="en-AU"/>
+          <w14:ligatures w14:val="none"/>
+        </w:rPr>
+        <w:t xml:space="preserve">, </w:t>
+      </w:r>
+      <w:r>
+        <w:rPr>
+          <w:rFonts w:ascii="Consolas" w:eastAsia="Times New Roman" w:hAnsi="Consolas" w:cs="Times New Roman"/>
+          <w:color w:val="9CDCFE"/>
+          <w:kern w:val="0"/>
+          <w:sz w:val="21"/>
+          <w:szCs w:val="21"/>
+          <w:lang w:eastAsia="en-AU"/>
+          <w14:ligatures w14:val="none"/>
+        </w:rPr>
+        <w:t>s</w:t>
+      </w:r>
+      <w:r>
+        <w:rPr>
+          <w:rFonts w:ascii="Consolas" w:eastAsia="Times New Roman" w:hAnsi="Consolas" w:cs="Times New Roman"/>
+          <w:color w:val="CCCCCC"/>
+          <w:kern w:val="0"/>
+          <w:sz w:val="21"/>
+          <w:szCs w:val="21"/>
+          <w:lang w:eastAsia="en-AU"/>
+          <w14:ligatures w14:val="none"/>
+        </w:rPr>
+        <w:t>):</w:t>
+      </w:r>
+    </w:p>
+    <w:p>
+      <w:pPr>
+        <w:shd w:val="clear" w:color="auto" w:fill="1F1F1F"/>
+        <w:spacing w:after="0" w:line="285" w:lineRule="atLeast"/>
+        <w:rPr>
+          <w:rFonts w:ascii="Consolas" w:eastAsia="Times New Roman" w:hAnsi="Consolas" w:cs="Times New Roman"/>
+          <w:color w:val="CCCCCC"/>
+          <w:kern w:val="0"/>
+          <w:sz w:val="21"/>
+          <w:szCs w:val="21"/>
+          <w:lang w:eastAsia="en-AU"/>
+          <w14:ligatures w14:val="none"/>
+        </w:rPr>
+      </w:pPr>
+      <w:r>
+        <w:rPr>
+          <w:rFonts w:ascii="Consolas" w:eastAsia="Times New Roman" w:hAnsi="Consolas" w:cs="Times New Roman"/>
+          <w:color w:val="CCCCCC"/>
+          <w:kern w:val="0"/>
+          <w:sz w:val="21"/>
+          <w:szCs w:val="21"/>
+          <w:lang w:eastAsia="en-AU"/>
+          <w14:ligatures w14:val="none"/>
+        </w:rPr>
+        <w:t xml:space="preserve">        </w:t>
+      </w:r>
+      <w:r>
+        <w:rPr>
+          <w:rFonts w:ascii="Consolas" w:eastAsia="Times New Roman" w:hAnsi="Consolas" w:cs="Times New Roman"/>
+          <w:color w:val="C586C0"/>
+          <w:kern w:val="0"/>
+          <w:sz w:val="21"/>
+          <w:szCs w:val="21"/>
+          <w:lang w:eastAsia="en-AU"/>
+          <w14:ligatures w14:val="none"/>
+        </w:rPr>
+        <w:t>return</w:t>
+      </w:r>
+      <w:r>
+        <w:rPr>
+          <w:rFonts w:ascii="Consolas" w:eastAsia="Times New Roman" w:hAnsi="Consolas" w:cs="Times New Roman"/>
+          <w:color w:val="CCCCCC"/>
+          <w:kern w:val="0"/>
+          <w:sz w:val="21"/>
+          <w:szCs w:val="21"/>
+          <w:lang w:eastAsia="en-AU"/>
+          <w14:ligatures w14:val="none"/>
+        </w:rPr>
+        <w:t xml:space="preserve"> </w:t>
+      </w:r>
+      <w:r>
+        <w:rPr>
+          <w:rFonts w:ascii="Consolas" w:eastAsia="Times New Roman" w:hAnsi="Consolas" w:cs="Times New Roman"/>
+          <w:color w:val="B5CEA8"/>
+          <w:kern w:val="0"/>
+          <w:sz w:val="21"/>
+          <w:szCs w:val="21"/>
+          <w:lang w:eastAsia="en-AU"/>
+          <w14:ligatures w14:val="none"/>
+        </w:rPr>
+        <w:t>1</w:t>
+      </w:r>
+      <w:r>
+        <w:rPr>
+          <w:rFonts w:ascii="Consolas" w:eastAsia="Times New Roman" w:hAnsi="Consolas" w:cs="Times New Roman"/>
+          <w:color w:val="D4D4D4"/>
+          <w:kern w:val="0"/>
+          <w:sz w:val="21"/>
+          <w:szCs w:val="21"/>
+          <w:lang w:eastAsia="en-AU"/>
+          <w14:ligatures w14:val="none"/>
+        </w:rPr>
+        <w:t>/</w:t>
+      </w:r>
+      <w:r>
+        <w:rPr>
+          <w:rFonts w:ascii="Consolas" w:eastAsia="Times New Roman" w:hAnsi="Consolas" w:cs="Times New Roman"/>
+          <w:color w:val="CCCCCC"/>
+          <w:kern w:val="0"/>
+          <w:sz w:val="21"/>
+          <w:szCs w:val="21"/>
+          <w:lang w:eastAsia="en-AU"/>
+          <w14:ligatures w14:val="none"/>
+        </w:rPr>
+        <w:t>(</w:t>
+      </w:r>
+      <w:r>
+        <w:rPr>
+          <w:rFonts w:ascii="Consolas" w:eastAsia="Times New Roman" w:hAnsi="Consolas" w:cs="Times New Roman"/>
+          <w:color w:val="B5CEA8"/>
+          <w:kern w:val="0"/>
+          <w:sz w:val="21"/>
+          <w:szCs w:val="21"/>
+          <w:lang w:eastAsia="en-AU"/>
+          <w14:ligatures w14:val="none"/>
+        </w:rPr>
+        <w:t>1</w:t>
+      </w:r>
+      <w:r>
+        <w:rPr>
+          <w:rFonts w:ascii="Consolas" w:eastAsia="Times New Roman" w:hAnsi="Consolas" w:cs="Times New Roman"/>
+          <w:color w:val="D4D4D4"/>
+          <w:kern w:val="0"/>
+          <w:sz w:val="21"/>
+          <w:szCs w:val="21"/>
+          <w:lang w:eastAsia="en-AU"/>
+          <w14:ligatures w14:val="none"/>
+        </w:rPr>
+        <w:t>+</w:t>
+      </w:r>
+      <w:r>
+        <w:rPr>
+          <w:rFonts w:ascii="Consolas" w:eastAsia="Times New Roman" w:hAnsi="Consolas" w:cs="Times New Roman"/>
+          <w:color w:val="4EC9B0"/>
+          <w:kern w:val="0"/>
+          <w:sz w:val="21"/>
+          <w:szCs w:val="21"/>
+          <w:lang w:eastAsia="en-AU"/>
+          <w14:ligatures w14:val="none"/>
+        </w:rPr>
+        <w:t>np</w:t>
+      </w:r>
+      <w:r>
+        <w:rPr>
+          <w:rFonts w:ascii="Consolas" w:eastAsia="Times New Roman" w:hAnsi="Consolas" w:cs="Times New Roman"/>
+          <w:color w:val="CCCCCC"/>
+          <w:kern w:val="0"/>
+          <w:sz w:val="21"/>
+          <w:szCs w:val="21"/>
+          <w:lang w:eastAsia="en-AU"/>
+          <w14:ligatures w14:val="none"/>
+        </w:rPr>
+        <w:t>.</w:t>
+      </w:r>
+      <w:r>
+        <w:rPr>
+          <w:rFonts w:ascii="Consolas" w:eastAsia="Times New Roman" w:hAnsi="Consolas" w:cs="Times New Roman"/>
+          <w:color w:val="9CDCFE"/>
+          <w:kern w:val="0"/>
+          <w:sz w:val="21"/>
+          <w:szCs w:val="21"/>
+          <w:lang w:eastAsia="en-AU"/>
+          <w14:ligatures w14:val="none"/>
+        </w:rPr>
+        <w:t>exp</w:t>
+      </w:r>
+      <w:r>
+        <w:rPr>
+          <w:rFonts w:ascii="Consolas" w:eastAsia="Times New Roman" w:hAnsi="Consolas" w:cs="Times New Roman"/>
+          <w:color w:val="CCCCCC"/>
+          <w:kern w:val="0"/>
+          <w:sz w:val="21"/>
+          <w:szCs w:val="21"/>
+          <w:lang w:eastAsia="en-AU"/>
+          <w14:ligatures w14:val="none"/>
+        </w:rPr>
+        <w:t>(</w:t>
+      </w:r>
+      <w:r>
+        <w:rPr>
+          <w:rFonts w:ascii="Consolas" w:eastAsia="Times New Roman" w:hAnsi="Consolas" w:cs="Times New Roman"/>
+          <w:color w:val="D4D4D4"/>
+          <w:kern w:val="0"/>
+          <w:sz w:val="21"/>
+          <w:szCs w:val="21"/>
+          <w:lang w:eastAsia="en-AU"/>
+          <w14:ligatures w14:val="none"/>
+        </w:rPr>
+        <w:t>-</w:t>
+      </w:r>
+      <w:r>
+        <w:rPr>
+          <w:rFonts w:ascii="Consolas" w:eastAsia="Times New Roman" w:hAnsi="Consolas" w:cs="Times New Roman"/>
+          <w:color w:val="9CDCFE"/>
+          <w:kern w:val="0"/>
+          <w:sz w:val="21"/>
+          <w:szCs w:val="21"/>
+          <w:lang w:eastAsia="en-AU"/>
+          <w14:ligatures w14:val="none"/>
+        </w:rPr>
+        <w:t>s</w:t>
+      </w:r>
+      <w:r>
+        <w:rPr>
+          <w:rFonts w:ascii="Consolas" w:eastAsia="Times New Roman" w:hAnsi="Consolas" w:cs="Times New Roman"/>
+          <w:color w:val="CCCCCC"/>
+          <w:kern w:val="0"/>
+          <w:sz w:val="21"/>
+          <w:szCs w:val="21"/>
+          <w:lang w:eastAsia="en-AU"/>
+          <w14:ligatures w14:val="none"/>
+        </w:rPr>
+        <w:t>))</w:t>
+      </w:r>
+    </w:p>
+    <w:p>
+      <w:pPr>
+        <w:shd w:val="clear" w:color="auto" w:fill="1F1F1F"/>
+        <w:spacing w:after="0" w:line="285" w:lineRule="atLeast"/>
+        <w:rPr>
+          <w:rFonts w:ascii="Consolas" w:eastAsia="Times New Roman" w:hAnsi="Consolas" w:cs="Times New Roman"/>
+          <w:color w:val="CCCCCC"/>
+          <w:kern w:val="0"/>
+          <w:sz w:val="21"/>
+          <w:szCs w:val="21"/>
+          <w:lang w:eastAsia="en-AU"/>
+          <w14:ligatures w14:val="none"/>
+        </w:rPr>
+      </w:pPr>
+      <w:r>
+        <w:rPr>
+          <w:rFonts w:ascii="Consolas" w:eastAsia="Times New Roman" w:hAnsi="Consolas" w:cs="Times New Roman"/>
+          <w:color w:val="CCCCCC"/>
+          <w:kern w:val="0"/>
+          <w:sz w:val="21"/>
+          <w:szCs w:val="21"/>
+          <w:lang w:eastAsia="en-AU"/>
+          <w14:ligatures w14:val="none"/>
+        </w:rPr>
+        <w:t xml:space="preserve">    </w:t>
+      </w:r>
+    </w:p>
+    <w:p>
+      <w:pPr>
+        <w:shd w:val="clear" w:color="auto" w:fill="1F1F1F"/>
+        <w:spacing w:after="0" w:line="285" w:lineRule="atLeast"/>
+        <w:rPr>
+          <w:rFonts w:ascii="Consolas" w:eastAsia="Times New Roman" w:hAnsi="Consolas" w:cs="Times New Roman"/>
+          <w:color w:val="CCCCCC"/>
+          <w:kern w:val="0"/>
+          <w:sz w:val="21"/>
+          <w:szCs w:val="21"/>
+          <w:lang w:eastAsia="en-AU"/>
+          <w14:ligatures w14:val="none"/>
+        </w:rPr>
+      </w:pPr>
+      <w:r>
+        <w:rPr>
+          <w:rFonts w:ascii="Consolas" w:eastAsia="Times New Roman" w:hAnsi="Consolas" w:cs="Times New Roman"/>
+          <w:color w:val="CCCCCC"/>
+          <w:kern w:val="0"/>
+          <w:sz w:val="21"/>
+          <w:szCs w:val="21"/>
+          <w:lang w:eastAsia="en-AU"/>
+          <w14:ligatures w14:val="none"/>
+        </w:rPr>
+        <w:t xml:space="preserve">    </w:t>
+      </w:r>
+      <w:r>
+        <w:rPr>
+          <w:rFonts w:ascii="Consolas" w:eastAsia="Times New Roman" w:hAnsi="Consolas" w:cs="Times New Roman"/>
+          <w:color w:val="569CD6"/>
+          <w:kern w:val="0"/>
+          <w:sz w:val="21"/>
+          <w:szCs w:val="21"/>
+          <w:lang w:eastAsia="en-AU"/>
+          <w14:ligatures w14:val="none"/>
+        </w:rPr>
+        <w:t>def</w:t>
+      </w:r>
+      <w:r>
+        <w:rPr>
+          <w:rFonts w:ascii="Consolas" w:eastAsia="Times New Roman" w:hAnsi="Consolas" w:cs="Times New Roman"/>
+          <w:color w:val="CCCCCC"/>
+          <w:kern w:val="0"/>
+          <w:sz w:val="21"/>
+          <w:szCs w:val="21"/>
+          <w:lang w:eastAsia="en-AU"/>
+          <w14:ligatures w14:val="none"/>
+        </w:rPr>
+        <w:t xml:space="preserve"> </w:t>
+      </w:r>
+      <w:proofErr w:type="spellStart"/>
+      <w:proofErr w:type="gramStart"/>
+      <w:r>
+        <w:rPr>
+          <w:rFonts w:ascii="Consolas" w:eastAsia="Times New Roman" w:hAnsi="Consolas" w:cs="Times New Roman"/>
+          <w:color w:val="DCDCAA"/>
+          <w:kern w:val="0"/>
+          <w:sz w:val="21"/>
+          <w:szCs w:val="21"/>
+          <w:lang w:eastAsia="en-AU"/>
+          <w14:ligatures w14:val="none"/>
+        </w:rPr>
+        <w:t>activationSigmoidPrime</w:t>
+      </w:r>
+      <w:proofErr w:type="spellEnd"/>
+      <w:r>
+        <w:rPr>
+          <w:rFonts w:ascii="Consolas" w:eastAsia="Times New Roman" w:hAnsi="Consolas" w:cs="Times New Roman"/>
+          <w:color w:val="CCCCCC"/>
+          <w:kern w:val="0"/>
+          <w:sz w:val="21"/>
+          <w:szCs w:val="21"/>
+          <w:lang w:eastAsia="en-AU"/>
+          <w14:ligatures w14:val="none"/>
+        </w:rPr>
+        <w:t>(</w:t>
+      </w:r>
+      <w:proofErr w:type="gramEnd"/>
+      <w:r>
+        <w:rPr>
+          <w:rFonts w:ascii="Consolas" w:eastAsia="Times New Roman" w:hAnsi="Consolas" w:cs="Times New Roman"/>
+          <w:color w:val="9CDCFE"/>
+          <w:kern w:val="0"/>
+          <w:sz w:val="21"/>
+          <w:szCs w:val="21"/>
+          <w:lang w:eastAsia="en-AU"/>
+          <w14:ligatures w14:val="none"/>
+        </w:rPr>
+        <w:t>self</w:t>
+      </w:r>
+      <w:r>
+        <w:rPr>
+          <w:rFonts w:ascii="Consolas" w:eastAsia="Times New Roman" w:hAnsi="Consolas" w:cs="Times New Roman"/>
+          <w:color w:val="CCCCCC"/>
+          <w:kern w:val="0"/>
+          <w:sz w:val="21"/>
+          <w:szCs w:val="21"/>
+          <w:lang w:eastAsia="en-AU"/>
+          <w14:ligatures w14:val="none"/>
+        </w:rPr>
+        <w:t xml:space="preserve">, </w:t>
+      </w:r>
+      <w:r>
+        <w:rPr>
+          <w:rFonts w:ascii="Consolas" w:eastAsia="Times New Roman" w:hAnsi="Consolas" w:cs="Times New Roman"/>
+          <w:color w:val="9CDCFE"/>
+          <w:kern w:val="0"/>
+          <w:sz w:val="21"/>
+          <w:szCs w:val="21"/>
+          <w:lang w:eastAsia="en-AU"/>
+          <w14:ligatures w14:val="none"/>
+        </w:rPr>
+        <w:t>s</w:t>
+      </w:r>
+      <w:r>
+        <w:rPr>
+          <w:rFonts w:ascii="Consolas" w:eastAsia="Times New Roman" w:hAnsi="Consolas" w:cs="Times New Roman"/>
+          <w:color w:val="CCCCCC"/>
+          <w:kern w:val="0"/>
+          <w:sz w:val="21"/>
+          <w:szCs w:val="21"/>
+          <w:lang w:eastAsia="en-AU"/>
+          <w14:ligatures w14:val="none"/>
+        </w:rPr>
+        <w:t>):</w:t>
+      </w:r>
+    </w:p>
+    <w:p>
+      <w:pPr>
+        <w:shd w:val="clear" w:color="auto" w:fill="1F1F1F"/>
+        <w:spacing w:after="0" w:line="285" w:lineRule="atLeast"/>
+        <w:rPr>
+          <w:rFonts w:ascii="Consolas" w:eastAsia="Times New Roman" w:hAnsi="Consolas" w:cs="Times New Roman"/>
+          <w:color w:val="CCCCCC"/>
+          <w:kern w:val="0"/>
+          <w:sz w:val="21"/>
+          <w:szCs w:val="21"/>
+          <w:lang w:eastAsia="en-AU"/>
+          <w14:ligatures w14:val="none"/>
+        </w:rPr>
+      </w:pPr>
+      <w:r>
+        <w:rPr>
+          <w:rFonts w:ascii="Consolas" w:eastAsia="Times New Roman" w:hAnsi="Consolas" w:cs="Times New Roman"/>
+          <w:color w:val="CCCCCC"/>
+          <w:kern w:val="0"/>
+          <w:sz w:val="21"/>
+          <w:szCs w:val="21"/>
+          <w:lang w:eastAsia="en-AU"/>
+          <w14:ligatures w14:val="none"/>
+        </w:rPr>
+        <w:t xml:space="preserve">        </w:t>
+      </w:r>
+      <w:r>
+        <w:rPr>
+          <w:rFonts w:ascii="Consolas" w:eastAsia="Times New Roman" w:hAnsi="Consolas" w:cs="Times New Roman"/>
+          <w:color w:val="C586C0"/>
+          <w:kern w:val="0"/>
+          <w:sz w:val="21"/>
+          <w:szCs w:val="21"/>
+          <w:lang w:eastAsia="en-AU"/>
+          <w14:ligatures w14:val="none"/>
+        </w:rPr>
+        <w:t>return</w:t>
+      </w:r>
+      <w:r>
+        <w:rPr>
+          <w:rFonts w:ascii="Consolas" w:eastAsia="Times New Roman" w:hAnsi="Consolas" w:cs="Times New Roman"/>
+          <w:color w:val="CCCCCC"/>
+          <w:kern w:val="0"/>
+          <w:sz w:val="21"/>
+          <w:szCs w:val="21"/>
+          <w:lang w:eastAsia="en-AU"/>
+          <w14:ligatures w14:val="none"/>
+        </w:rPr>
+        <w:t xml:space="preserve"> </w:t>
+      </w:r>
+      <w:r>
+        <w:rPr>
+          <w:rFonts w:ascii="Consolas" w:eastAsia="Times New Roman" w:hAnsi="Consolas" w:cs="Times New Roman"/>
+          <w:color w:val="9CDCFE"/>
+          <w:kern w:val="0"/>
+          <w:sz w:val="21"/>
+          <w:szCs w:val="21"/>
+          <w:lang w:eastAsia="en-AU"/>
+          <w14:ligatures w14:val="none"/>
+        </w:rPr>
+        <w:t>s</w:t>
+      </w:r>
+      <w:r>
+        <w:rPr>
+          <w:rFonts w:ascii="Consolas" w:eastAsia="Times New Roman" w:hAnsi="Consolas" w:cs="Times New Roman"/>
+          <w:color w:val="CCCCCC"/>
+          <w:kern w:val="0"/>
+          <w:sz w:val="21"/>
+          <w:szCs w:val="21"/>
+          <w:lang w:eastAsia="en-AU"/>
+          <w14:ligatures w14:val="none"/>
+        </w:rPr>
+        <w:t xml:space="preserve"> </w:t>
+      </w:r>
+      <w:r>
+        <w:rPr>
+          <w:rFonts w:ascii="Consolas" w:eastAsia="Times New Roman" w:hAnsi="Consolas" w:cs="Times New Roman"/>
+          <w:color w:val="D4D4D4"/>
+          <w:kern w:val="0"/>
+          <w:sz w:val="21"/>
+          <w:szCs w:val="21"/>
+          <w:lang w:eastAsia="en-AU"/>
+          <w14:ligatures w14:val="none"/>
+        </w:rPr>
+        <w:t>*</w:t>
+      </w:r>
+      <w:r>
+        <w:rPr>
+          <w:rFonts w:ascii="Consolas" w:eastAsia="Times New Roman" w:hAnsi="Consolas" w:cs="Times New Roman"/>
+          <w:color w:val="CCCCCC"/>
+          <w:kern w:val="0"/>
+          <w:sz w:val="21"/>
+          <w:szCs w:val="21"/>
+          <w:lang w:eastAsia="en-AU"/>
+          <w14:ligatures w14:val="none"/>
+        </w:rPr>
+        <w:t xml:space="preserve"> (</w:t>
+      </w:r>
+      <w:r>
+        <w:rPr>
+          <w:rFonts w:ascii="Consolas" w:eastAsia="Times New Roman" w:hAnsi="Consolas" w:cs="Times New Roman"/>
+          <w:color w:val="B5CEA8"/>
+          <w:kern w:val="0"/>
+          <w:sz w:val="21"/>
+          <w:szCs w:val="21"/>
+          <w:lang w:eastAsia="en-AU"/>
+          <w14:ligatures w14:val="none"/>
+        </w:rPr>
+        <w:t>1</w:t>
+      </w:r>
+      <w:r>
+        <w:rPr>
+          <w:rFonts w:ascii="Consolas" w:eastAsia="Times New Roman" w:hAnsi="Consolas" w:cs="Times New Roman"/>
+          <w:color w:val="CCCCCC"/>
+          <w:kern w:val="0"/>
+          <w:sz w:val="21"/>
+          <w:szCs w:val="21"/>
+          <w:lang w:eastAsia="en-AU"/>
+          <w14:ligatures w14:val="none"/>
+        </w:rPr>
+        <w:t xml:space="preserve"> </w:t>
+      </w:r>
+      <w:r>
+        <w:rPr>
+          <w:rFonts w:ascii="Consolas" w:eastAsia="Times New Roman" w:hAnsi="Consolas" w:cs="Times New Roman"/>
+          <w:color w:val="D4D4D4"/>
+          <w:kern w:val="0"/>
+          <w:sz w:val="21"/>
+          <w:szCs w:val="21"/>
+          <w:lang w:eastAsia="en-AU"/>
+          <w14:ligatures w14:val="none"/>
+        </w:rPr>
+        <w:t>-</w:t>
+      </w:r>
+      <w:r>
+        <w:rPr>
+          <w:rFonts w:ascii="Consolas" w:eastAsia="Times New Roman" w:hAnsi="Consolas" w:cs="Times New Roman"/>
+          <w:color w:val="CCCCCC"/>
+          <w:kern w:val="0"/>
+          <w:sz w:val="21"/>
+          <w:szCs w:val="21"/>
+          <w:lang w:eastAsia="en-AU"/>
+          <w14:ligatures w14:val="none"/>
+        </w:rPr>
+        <w:t xml:space="preserve"> </w:t>
+      </w:r>
+      <w:r>
+        <w:rPr>
+          <w:rFonts w:ascii="Consolas" w:eastAsia="Times New Roman" w:hAnsi="Consolas" w:cs="Times New Roman"/>
+          <w:color w:val="9CDCFE"/>
+          <w:kern w:val="0"/>
+          <w:sz w:val="21"/>
+          <w:szCs w:val="21"/>
+          <w:lang w:eastAsia="en-AU"/>
+          <w14:ligatures w14:val="none"/>
+        </w:rPr>
+        <w:t>s</w:t>
+      </w:r>
+      <w:r>
+        <w:rPr>
+          <w:rFonts w:ascii="Consolas" w:eastAsia="Times New Roman" w:hAnsi="Consolas" w:cs="Times New Roman"/>
+          <w:color w:val="CCCCCC"/>
+          <w:kern w:val="0"/>
+          <w:sz w:val="21"/>
+          <w:szCs w:val="21"/>
+          <w:lang w:eastAsia="en-AU"/>
+          <w14:ligatures w14:val="none"/>
+        </w:rPr>
+        <w:t>)</w:t>
+      </w:r>
+    </w:p>
+    <w:p>
+      <w:pPr>
+        <w:rPr>
+          <w:lang w:val="en-GB"/>
+        </w:rPr>
+      </w:pPr>
+    </w:p>
+    <w:p>
+      <w:pPr>
+        <w:rPr>
+          <w:lang w:val="en-GB"/>
+        </w:rPr>
+      </w:pPr>
+    </w:p>
+    <w:p>
+      <w:pPr>
+        <w:shd w:val="clear" w:color="auto" w:fill="1F1F1F"/>
+        <w:spacing w:after="0" w:line="285" w:lineRule="atLeast"/>
+        <w:rPr>
+          <w:rFonts w:ascii="Consolas" w:eastAsia="Times New Roman" w:hAnsi="Consolas" w:cs="Times New Roman"/>
+          <w:color w:val="CCCCCC"/>
+          <w:kern w:val="0"/>
+          <w:sz w:val="21"/>
+          <w:szCs w:val="21"/>
+          <w:lang w:eastAsia="en-AU"/>
+          <w14:ligatures w14:val="none"/>
+        </w:rPr>
+      </w:pPr>
+      <w:r>
+        <w:rPr>
+          <w:rFonts w:ascii="Consolas" w:eastAsia="Times New Roman" w:hAnsi="Consolas" w:cs="Times New Roman"/>
+          <w:color w:val="CCCCCC"/>
+          <w:kern w:val="0"/>
+          <w:sz w:val="21"/>
+          <w:szCs w:val="21"/>
+          <w:lang w:eastAsia="en-AU"/>
+          <w14:ligatures w14:val="none"/>
+        </w:rPr>
+        <w:t xml:space="preserve">    </w:t>
+      </w:r>
+      <w:r>
+        <w:rPr>
+          <w:rFonts w:ascii="Consolas" w:eastAsia="Times New Roman" w:hAnsi="Consolas" w:cs="Times New Roman"/>
+          <w:color w:val="569CD6"/>
+          <w:kern w:val="0"/>
+          <w:sz w:val="21"/>
+          <w:szCs w:val="21"/>
+          <w:lang w:eastAsia="en-AU"/>
+          <w14:ligatures w14:val="none"/>
+        </w:rPr>
+        <w:t>def</w:t>
+      </w:r>
+      <w:r>
+        <w:rPr>
+          <w:rFonts w:ascii="Consolas" w:eastAsia="Times New Roman" w:hAnsi="Consolas" w:cs="Times New Roman"/>
+          <w:color w:val="CCCCCC"/>
+          <w:kern w:val="0"/>
+          <w:sz w:val="21"/>
+          <w:szCs w:val="21"/>
+          <w:lang w:eastAsia="en-AU"/>
+          <w14:ligatures w14:val="none"/>
+        </w:rPr>
+        <w:t xml:space="preserve"> </w:t>
+      </w:r>
+      <w:proofErr w:type="spellStart"/>
+      <w:proofErr w:type="gramStart"/>
+      <w:r>
+        <w:rPr>
+          <w:rFonts w:ascii="Consolas" w:eastAsia="Times New Roman" w:hAnsi="Consolas" w:cs="Times New Roman"/>
+          <w:color w:val="DCDCAA"/>
+          <w:kern w:val="0"/>
+          <w:sz w:val="21"/>
+          <w:szCs w:val="21"/>
+          <w:lang w:eastAsia="en-AU"/>
+          <w14:ligatures w14:val="none"/>
+        </w:rPr>
+        <w:t>saveSumSquaredLossList</w:t>
+      </w:r>
+      <w:proofErr w:type="spellEnd"/>
+      <w:r>
+        <w:rPr>
+          <w:rFonts w:ascii="Consolas" w:eastAsia="Times New Roman" w:hAnsi="Consolas" w:cs="Times New Roman"/>
+          <w:color w:val="CCCCCC"/>
+          <w:kern w:val="0"/>
+          <w:sz w:val="21"/>
+          <w:szCs w:val="21"/>
+          <w:lang w:eastAsia="en-AU"/>
+          <w14:ligatures w14:val="none"/>
+        </w:rPr>
+        <w:t>(</w:t>
+      </w:r>
+      <w:proofErr w:type="gramEnd"/>
+      <w:r>
+        <w:rPr>
+          <w:rFonts w:ascii="Consolas" w:eastAsia="Times New Roman" w:hAnsi="Consolas" w:cs="Times New Roman"/>
+          <w:color w:val="9CDCFE"/>
+          <w:kern w:val="0"/>
+          <w:sz w:val="21"/>
+          <w:szCs w:val="21"/>
+          <w:lang w:eastAsia="en-AU"/>
+          <w14:ligatures w14:val="none"/>
+        </w:rPr>
+        <w:t>self</w:t>
+      </w:r>
+      <w:r>
+        <w:rPr>
+          <w:rFonts w:ascii="Consolas" w:eastAsia="Times New Roman" w:hAnsi="Consolas" w:cs="Times New Roman"/>
+          <w:color w:val="CCCCCC"/>
+          <w:kern w:val="0"/>
+          <w:sz w:val="21"/>
+          <w:szCs w:val="21"/>
+          <w:lang w:eastAsia="en-AU"/>
+          <w14:ligatures w14:val="none"/>
+        </w:rPr>
+        <w:t xml:space="preserve">, </w:t>
+      </w:r>
+      <w:proofErr w:type="spellStart"/>
+      <w:r>
+        <w:rPr>
+          <w:rFonts w:ascii="Consolas" w:eastAsia="Times New Roman" w:hAnsi="Consolas" w:cs="Times New Roman"/>
+          <w:color w:val="9CDCFE"/>
+          <w:kern w:val="0"/>
+          <w:sz w:val="21"/>
+          <w:szCs w:val="21"/>
+          <w:lang w:eastAsia="en-AU"/>
+          <w14:ligatures w14:val="none"/>
+        </w:rPr>
+        <w:t>i</w:t>
+      </w:r>
+      <w:proofErr w:type="spellEnd"/>
+      <w:r>
+        <w:rPr>
+          <w:rFonts w:ascii="Consolas" w:eastAsia="Times New Roman" w:hAnsi="Consolas" w:cs="Times New Roman"/>
+          <w:color w:val="CCCCCC"/>
+          <w:kern w:val="0"/>
+          <w:sz w:val="21"/>
+          <w:szCs w:val="21"/>
+          <w:lang w:eastAsia="en-AU"/>
+          <w14:ligatures w14:val="none"/>
+        </w:rPr>
+        <w:t xml:space="preserve">, </w:t>
+      </w:r>
+      <w:r>
+        <w:rPr>
+          <w:rFonts w:ascii="Consolas" w:eastAsia="Times New Roman" w:hAnsi="Consolas" w:cs="Times New Roman"/>
+          <w:color w:val="9CDCFE"/>
+          <w:kern w:val="0"/>
+          <w:sz w:val="21"/>
+          <w:szCs w:val="21"/>
+          <w:lang w:eastAsia="en-AU"/>
+          <w14:ligatures w14:val="none"/>
+        </w:rPr>
+        <w:t>error</w:t>
+      </w:r>
+      <w:r>
+        <w:rPr>
+          <w:rFonts w:ascii="Consolas" w:eastAsia="Times New Roman" w:hAnsi="Consolas" w:cs="Times New Roman"/>
+          <w:color w:val="CCCCCC"/>
+          <w:kern w:val="0"/>
+          <w:sz w:val="21"/>
+          <w:szCs w:val="21"/>
+          <w:lang w:eastAsia="en-AU"/>
+          <w14:ligatures w14:val="none"/>
+        </w:rPr>
+        <w:t>):</w:t>
+      </w:r>
+    </w:p>
+    <w:p>
+      <w:pPr>
+        <w:shd w:val="clear" w:color="auto" w:fill="1F1F1F"/>
+        <w:spacing w:after="0" w:line="285" w:lineRule="atLeast"/>
+        <w:rPr>
+          <w:rFonts w:ascii="Consolas" w:eastAsia="Times New Roman" w:hAnsi="Consolas" w:cs="Times New Roman"/>
+          <w:color w:val="CCCCCC"/>
+          <w:kern w:val="0"/>
+          <w:sz w:val="21"/>
+          <w:szCs w:val="21"/>
+          <w:lang w:eastAsia="en-AU"/>
+          <w14:ligatures w14:val="none"/>
+        </w:rPr>
+      </w:pPr>
+      <w:r>
+        <w:rPr>
+          <w:rFonts w:ascii="Consolas" w:eastAsia="Times New Roman" w:hAnsi="Consolas" w:cs="Times New Roman"/>
+          <w:color w:val="CCCCCC"/>
+          <w:kern w:val="0"/>
+          <w:sz w:val="21"/>
+          <w:szCs w:val="21"/>
+          <w:lang w:eastAsia="en-AU"/>
+          <w14:ligatures w14:val="none"/>
+        </w:rPr>
+        <w:t xml:space="preserve">        </w:t>
+      </w:r>
+      <w:proofErr w:type="spellStart"/>
+      <w:proofErr w:type="gramStart"/>
+      <w:r>
+        <w:rPr>
+          <w:rFonts w:ascii="Consolas" w:eastAsia="Times New Roman" w:hAnsi="Consolas" w:cs="Times New Roman"/>
+          <w:color w:val="9CDCFE"/>
+          <w:kern w:val="0"/>
+          <w:sz w:val="21"/>
+          <w:szCs w:val="21"/>
+          <w:lang w:eastAsia="en-AU"/>
+          <w14:ligatures w14:val="none"/>
+        </w:rPr>
+        <w:t>self</w:t>
+      </w:r>
+      <w:r>
+        <w:rPr>
+          <w:rFonts w:ascii="Consolas" w:eastAsia="Times New Roman" w:hAnsi="Consolas" w:cs="Times New Roman"/>
+          <w:color w:val="CCCCCC"/>
+          <w:kern w:val="0"/>
+          <w:sz w:val="21"/>
+          <w:szCs w:val="21"/>
+          <w:lang w:eastAsia="en-AU"/>
+          <w14:ligatures w14:val="none"/>
+        </w:rPr>
+        <w:t>.</w:t>
+      </w:r>
+      <w:r>
+        <w:rPr>
+          <w:rFonts w:ascii="Consolas" w:eastAsia="Times New Roman" w:hAnsi="Consolas" w:cs="Times New Roman"/>
+          <w:color w:val="9CDCFE"/>
+          <w:kern w:val="0"/>
+          <w:sz w:val="21"/>
+          <w:szCs w:val="21"/>
+          <w:lang w:eastAsia="en-AU"/>
+          <w14:ligatures w14:val="none"/>
+        </w:rPr>
+        <w:t>lossFile</w:t>
+      </w:r>
+      <w:r>
+        <w:rPr>
+          <w:rFonts w:ascii="Consolas" w:eastAsia="Times New Roman" w:hAnsi="Consolas" w:cs="Times New Roman"/>
+          <w:color w:val="CCCCCC"/>
+          <w:kern w:val="0"/>
+          <w:sz w:val="21"/>
+          <w:szCs w:val="21"/>
+          <w:lang w:eastAsia="en-AU"/>
+          <w14:ligatures w14:val="none"/>
+        </w:rPr>
+        <w:t>.</w:t>
+      </w:r>
+      <w:r>
+        <w:rPr>
+          <w:rFonts w:ascii="Consolas" w:eastAsia="Times New Roman" w:hAnsi="Consolas" w:cs="Times New Roman"/>
+          <w:color w:val="DCDCAA"/>
+          <w:kern w:val="0"/>
+          <w:sz w:val="21"/>
+          <w:szCs w:val="21"/>
+          <w:lang w:eastAsia="en-AU"/>
+          <w14:ligatures w14:val="none"/>
+        </w:rPr>
+        <w:t>write</w:t>
+      </w:r>
+      <w:proofErr w:type="spellEnd"/>
+      <w:proofErr w:type="gramEnd"/>
+      <w:r>
+        <w:rPr>
+          <w:rFonts w:ascii="Consolas" w:eastAsia="Times New Roman" w:hAnsi="Consolas" w:cs="Times New Roman"/>
+          <w:color w:val="CCCCCC"/>
+          <w:kern w:val="0"/>
+          <w:sz w:val="21"/>
+          <w:szCs w:val="21"/>
+          <w:lang w:eastAsia="en-AU"/>
+          <w14:ligatures w14:val="none"/>
+        </w:rPr>
+        <w:t>(</w:t>
+      </w:r>
+      <w:r>
+        <w:rPr>
+          <w:rFonts w:ascii="Consolas" w:eastAsia="Times New Roman" w:hAnsi="Consolas" w:cs="Times New Roman"/>
+          <w:color w:val="4EC9B0"/>
+          <w:kern w:val="0"/>
+          <w:sz w:val="21"/>
+          <w:szCs w:val="21"/>
+          <w:lang w:eastAsia="en-AU"/>
+          <w14:ligatures w14:val="none"/>
+        </w:rPr>
+        <w:t>str</w:t>
+      </w:r>
+      <w:r>
+        <w:rPr>
+          <w:rFonts w:ascii="Consolas" w:eastAsia="Times New Roman" w:hAnsi="Consolas" w:cs="Times New Roman"/>
+          <w:color w:val="CCCCCC"/>
+          <w:kern w:val="0"/>
+          <w:sz w:val="21"/>
+          <w:szCs w:val="21"/>
+          <w:lang w:eastAsia="en-AU"/>
+          <w14:ligatures w14:val="none"/>
+        </w:rPr>
+        <w:t>(</w:t>
+      </w:r>
+      <w:proofErr w:type="spellStart"/>
+      <w:r>
+        <w:rPr>
+          <w:rFonts w:ascii="Consolas" w:eastAsia="Times New Roman" w:hAnsi="Consolas" w:cs="Times New Roman"/>
+          <w:color w:val="9CDCFE"/>
+          <w:kern w:val="0"/>
+          <w:sz w:val="21"/>
+          <w:szCs w:val="21"/>
+          <w:lang w:eastAsia="en-AU"/>
+          <w14:ligatures w14:val="none"/>
+        </w:rPr>
+        <w:t>i</w:t>
+      </w:r>
+      <w:proofErr w:type="spellEnd"/>
+      <w:r>
+        <w:rPr>
+          <w:rFonts w:ascii="Consolas" w:eastAsia="Times New Roman" w:hAnsi="Consolas" w:cs="Times New Roman"/>
+          <w:color w:val="CCCCCC"/>
+          <w:kern w:val="0"/>
+          <w:sz w:val="21"/>
+          <w:szCs w:val="21"/>
+          <w:lang w:eastAsia="en-AU"/>
+          <w14:ligatures w14:val="none"/>
+        </w:rPr>
+        <w:t xml:space="preserve">) </w:t>
+      </w:r>
+      <w:r>
+        <w:rPr>
+          <w:rFonts w:ascii="Consolas" w:eastAsia="Times New Roman" w:hAnsi="Consolas" w:cs="Times New Roman"/>
+          <w:color w:val="D4D4D4"/>
+          <w:kern w:val="0"/>
+          <w:sz w:val="21"/>
+          <w:szCs w:val="21"/>
+          <w:lang w:eastAsia="en-AU"/>
+          <w14:ligatures w14:val="none"/>
+        </w:rPr>
+        <w:t>+</w:t>
+      </w:r>
+      <w:r>
+        <w:rPr>
+          <w:rFonts w:ascii="Consolas" w:eastAsia="Times New Roman" w:hAnsi="Consolas" w:cs="Times New Roman"/>
+          <w:color w:val="CCCCCC"/>
+          <w:kern w:val="0"/>
+          <w:sz w:val="21"/>
+          <w:szCs w:val="21"/>
+          <w:lang w:eastAsia="en-AU"/>
+          <w14:ligatures w14:val="none"/>
+        </w:rPr>
+        <w:t xml:space="preserve"> </w:t>
+      </w:r>
+      <w:r>
+        <w:rPr>
+          <w:rFonts w:ascii="Consolas" w:eastAsia="Times New Roman" w:hAnsi="Consolas" w:cs="Times New Roman"/>
+          <w:color w:val="CE9178"/>
+          <w:kern w:val="0"/>
+          <w:sz w:val="21"/>
+          <w:szCs w:val="21"/>
+          <w:lang w:eastAsia="en-AU"/>
+          <w14:ligatures w14:val="none"/>
+        </w:rPr>
+        <w:t>", "</w:t>
+      </w:r>
+      <w:r>
+        <w:rPr>
+          <w:rFonts w:ascii="Consolas" w:eastAsia="Times New Roman" w:hAnsi="Consolas" w:cs="Times New Roman"/>
+          <w:color w:val="CCCCCC"/>
+          <w:kern w:val="0"/>
+          <w:sz w:val="21"/>
+          <w:szCs w:val="21"/>
+          <w:lang w:eastAsia="en-AU"/>
+          <w14:ligatures w14:val="none"/>
+        </w:rPr>
+        <w:t xml:space="preserve"> </w:t>
+      </w:r>
+      <w:r>
+        <w:rPr>
+          <w:rFonts w:ascii="Consolas" w:eastAsia="Times New Roman" w:hAnsi="Consolas" w:cs="Times New Roman"/>
+          <w:color w:val="D4D4D4"/>
+          <w:kern w:val="0"/>
+          <w:sz w:val="21"/>
+          <w:szCs w:val="21"/>
+          <w:lang w:eastAsia="en-AU"/>
+          <w14:ligatures w14:val="none"/>
+        </w:rPr>
+        <w:t>+</w:t>
+      </w:r>
+      <w:r>
+        <w:rPr>
+          <w:rFonts w:ascii="Consolas" w:eastAsia="Times New Roman" w:hAnsi="Consolas" w:cs="Times New Roman"/>
+          <w:color w:val="CCCCCC"/>
+          <w:kern w:val="0"/>
+          <w:sz w:val="21"/>
+          <w:szCs w:val="21"/>
+          <w:lang w:eastAsia="en-AU"/>
+          <w14:ligatures w14:val="none"/>
+        </w:rPr>
+        <w:t xml:space="preserve"> </w:t>
+      </w:r>
+      <w:r>
+        <w:rPr>
+          <w:rFonts w:ascii="Consolas" w:eastAsia="Times New Roman" w:hAnsi="Consolas" w:cs="Times New Roman"/>
+          <w:color w:val="4EC9B0"/>
+          <w:kern w:val="0"/>
+          <w:sz w:val="21"/>
+          <w:szCs w:val="21"/>
+          <w:lang w:eastAsia="en-AU"/>
+          <w14:ligatures w14:val="none"/>
+        </w:rPr>
+        <w:t>str</w:t>
+      </w:r>
+      <w:r>
+        <w:rPr>
+          <w:rFonts w:ascii="Consolas" w:eastAsia="Times New Roman" w:hAnsi="Consolas" w:cs="Times New Roman"/>
+          <w:color w:val="CCCCCC"/>
+          <w:kern w:val="0"/>
+          <w:sz w:val="21"/>
+          <w:szCs w:val="21"/>
+          <w:lang w:eastAsia="en-AU"/>
+          <w14:ligatures w14:val="none"/>
+        </w:rPr>
+        <w:t>(</w:t>
+      </w:r>
+      <w:proofErr w:type="spellStart"/>
+      <w:r>
+        <w:rPr>
+          <w:rFonts w:ascii="Consolas" w:eastAsia="Times New Roman" w:hAnsi="Consolas" w:cs="Times New Roman"/>
+          <w:color w:val="9CDCFE"/>
+          <w:kern w:val="0"/>
+          <w:sz w:val="21"/>
+          <w:szCs w:val="21"/>
+          <w:lang w:eastAsia="en-AU"/>
+          <w14:ligatures w14:val="none"/>
+        </w:rPr>
+        <w:t>error</w:t>
+      </w:r>
+      <w:r>
+        <w:rPr>
+          <w:rFonts w:ascii="Consolas" w:eastAsia="Times New Roman" w:hAnsi="Consolas" w:cs="Times New Roman"/>
+          <w:color w:val="CCCCCC"/>
+          <w:kern w:val="0"/>
+          <w:sz w:val="21"/>
+          <w:szCs w:val="21"/>
+          <w:lang w:eastAsia="en-AU"/>
+          <w14:ligatures w14:val="none"/>
+        </w:rPr>
+        <w:t>.tolist</w:t>
+      </w:r>
+      <w:proofErr w:type="spellEnd"/>
+      <w:r>
+        <w:rPr>
+          <w:rFonts w:ascii="Consolas" w:eastAsia="Times New Roman" w:hAnsi="Consolas" w:cs="Times New Roman"/>
+          <w:color w:val="CCCCCC"/>
+          <w:kern w:val="0"/>
+          <w:sz w:val="21"/>
+          <w:szCs w:val="21"/>
+          <w:lang w:eastAsia="en-AU"/>
+          <w14:ligatures w14:val="none"/>
+        </w:rPr>
+        <w:t>())</w:t>
+      </w:r>
+      <w:r>
+        <w:rPr>
+          <w:rFonts w:ascii="Consolas" w:eastAsia="Times New Roman" w:hAnsi="Consolas" w:cs="Times New Roman"/>
+          <w:color w:val="D4D4D4"/>
+          <w:kern w:val="0"/>
+          <w:sz w:val="21"/>
+          <w:szCs w:val="21"/>
+          <w:lang w:eastAsia="en-AU"/>
+          <w14:ligatures w14:val="none"/>
+        </w:rPr>
+        <w:t>+</w:t>
+      </w:r>
+      <w:r>
+        <w:rPr>
+          <w:rFonts w:ascii="Consolas" w:eastAsia="Times New Roman" w:hAnsi="Consolas" w:cs="Times New Roman"/>
+          <w:color w:val="CE9178"/>
+          <w:kern w:val="0"/>
+          <w:sz w:val="21"/>
+          <w:szCs w:val="21"/>
+          <w:lang w:eastAsia="en-AU"/>
+          <w14:ligatures w14:val="none"/>
+        </w:rPr>
+        <w:t>"</w:t>
+      </w:r>
+      <w:r>
+        <w:rPr>
+          <w:rFonts w:ascii="Consolas" w:eastAsia="Times New Roman" w:hAnsi="Consolas" w:cs="Times New Roman"/>
+          <w:color w:val="D7BA7D"/>
+          <w:kern w:val="0"/>
+          <w:sz w:val="21"/>
+          <w:szCs w:val="21"/>
+          <w:lang w:eastAsia="en-AU"/>
+          <w14:ligatures w14:val="none"/>
+        </w:rPr>
+        <w:t>\n</w:t>
+      </w:r>
+      <w:r>
+        <w:rPr>
+          <w:rFonts w:ascii="Consolas" w:eastAsia="Times New Roman" w:hAnsi="Consolas" w:cs="Times New Roman"/>
+          <w:color w:val="CE9178"/>
+          <w:kern w:val="0"/>
+          <w:sz w:val="21"/>
+          <w:szCs w:val="21"/>
+          <w:lang w:eastAsia="en-AU"/>
+          <w14:ligatures w14:val="none"/>
+        </w:rPr>
+        <w:t>"</w:t>
+      </w:r>
+      <w:r>
+        <w:rPr>
+          <w:rFonts w:ascii="Consolas" w:eastAsia="Times New Roman" w:hAnsi="Consolas" w:cs="Times New Roman"/>
+          <w:color w:val="CCCCCC"/>
+          <w:kern w:val="0"/>
+          <w:sz w:val="21"/>
+          <w:szCs w:val="21"/>
+          <w:lang w:eastAsia="en-AU"/>
+          <w14:ligatures w14:val="none"/>
+        </w:rPr>
+        <w:t>)</w:t>
+      </w:r>
+    </w:p>
+    <w:p>
+      <w:pPr>
+        <w:shd w:val="clear" w:color="auto" w:fill="1F1F1F"/>
+        <w:spacing w:after="0" w:line="285" w:lineRule="atLeast"/>
+        <w:rPr>
+          <w:rFonts w:ascii="Consolas" w:eastAsia="Times New Roman" w:hAnsi="Consolas" w:cs="Times New Roman"/>
+          <w:color w:val="CCCCCC"/>
+          <w:kern w:val="0"/>
+          <w:sz w:val="21"/>
+          <w:szCs w:val="21"/>
+          <w:lang w:eastAsia="en-AU"/>
+          <w14:ligatures w14:val="none"/>
+        </w:rPr>
+      </w:pPr>
+      <w:r>
+        <w:rPr>
+          <w:rFonts w:ascii="Consolas" w:eastAsia="Times New Roman" w:hAnsi="Consolas" w:cs="Times New Roman"/>
+          <w:color w:val="CCCCCC"/>
+          <w:kern w:val="0"/>
+          <w:sz w:val="21"/>
+          <w:szCs w:val="21"/>
+          <w:lang w:eastAsia="en-AU"/>
+          <w14:ligatures w14:val="none"/>
+        </w:rPr>
+        <w:t xml:space="preserve">        </w:t>
+      </w:r>
+      <w:proofErr w:type="spellStart"/>
+      <w:proofErr w:type="gramStart"/>
+      <w:r>
+        <w:rPr>
+          <w:rFonts w:ascii="Consolas" w:eastAsia="Times New Roman" w:hAnsi="Consolas" w:cs="Times New Roman"/>
+          <w:color w:val="9CDCFE"/>
+          <w:kern w:val="0"/>
+          <w:sz w:val="21"/>
+          <w:szCs w:val="21"/>
+          <w:lang w:eastAsia="en-AU"/>
+          <w14:ligatures w14:val="none"/>
+        </w:rPr>
+        <w:t>self</w:t>
+      </w:r>
+      <w:r>
+        <w:rPr>
+          <w:rFonts w:ascii="Consolas" w:eastAsia="Times New Roman" w:hAnsi="Consolas" w:cs="Times New Roman"/>
+          <w:color w:val="CCCCCC"/>
+          <w:kern w:val="0"/>
+          <w:sz w:val="21"/>
+          <w:szCs w:val="21"/>
+          <w:lang w:eastAsia="en-AU"/>
+          <w14:ligatures w14:val="none"/>
+        </w:rPr>
+        <w:t>.</w:t>
+      </w:r>
+      <w:r>
+        <w:rPr>
+          <w:rFonts w:ascii="Consolas" w:eastAsia="Times New Roman" w:hAnsi="Consolas" w:cs="Times New Roman"/>
+          <w:color w:val="9CDCFE"/>
+          <w:kern w:val="0"/>
+          <w:sz w:val="21"/>
+          <w:szCs w:val="21"/>
+          <w:lang w:eastAsia="en-AU"/>
+          <w14:ligatures w14:val="none"/>
+        </w:rPr>
+        <w:t>lossFile</w:t>
+      </w:r>
+      <w:r>
+        <w:rPr>
+          <w:rFonts w:ascii="Consolas" w:eastAsia="Times New Roman" w:hAnsi="Consolas" w:cs="Times New Roman"/>
+          <w:color w:val="CCCCCC"/>
+          <w:kern w:val="0"/>
+          <w:sz w:val="21"/>
+          <w:szCs w:val="21"/>
+          <w:lang w:eastAsia="en-AU"/>
+          <w14:ligatures w14:val="none"/>
+        </w:rPr>
+        <w:t>.</w:t>
+      </w:r>
+      <w:r>
+        <w:rPr>
+          <w:rFonts w:ascii="Consolas" w:eastAsia="Times New Roman" w:hAnsi="Consolas" w:cs="Times New Roman"/>
+          <w:color w:val="DCDCAA"/>
+          <w:kern w:val="0"/>
+          <w:sz w:val="21"/>
+          <w:szCs w:val="21"/>
+          <w:lang w:eastAsia="en-AU"/>
+          <w14:ligatures w14:val="none"/>
+        </w:rPr>
+        <w:t>flush</w:t>
+      </w:r>
+      <w:proofErr w:type="spellEnd"/>
+      <w:proofErr w:type="gramEnd"/>
+      <w:r>
+        <w:rPr>
+          <w:rFonts w:ascii="Consolas" w:eastAsia="Times New Roman" w:hAnsi="Consolas" w:cs="Times New Roman"/>
+          <w:color w:val="CCCCCC"/>
+          <w:kern w:val="0"/>
+          <w:sz w:val="21"/>
+          <w:szCs w:val="21"/>
+          <w:lang w:eastAsia="en-AU"/>
+          <w14:ligatures w14:val="none"/>
+        </w:rPr>
+        <w:t>()</w:t>
+      </w:r>
+    </w:p>
+    <w:p>
+      <w:pPr>
+        <w:shd w:val="clear" w:color="auto" w:fill="1F1F1F"/>
+        <w:spacing w:after="0" w:line="285" w:lineRule="atLeast"/>
+        <w:rPr>
+          <w:rFonts w:ascii="Consolas" w:eastAsia="Times New Roman" w:hAnsi="Consolas" w:cs="Times New Roman"/>
+          <w:color w:val="CCCCCC"/>
+          <w:kern w:val="0"/>
+          <w:sz w:val="21"/>
+          <w:szCs w:val="21"/>
+          <w:lang w:eastAsia="en-AU"/>
+          <w14:ligatures w14:val="none"/>
+        </w:rPr>
+      </w:pPr>
     </w:p>
     <w:p>
       <w:pPr>
@@ -17158,7 +20654,7 @@
   <w:style w:type="paragraph" w:default="1" w:styleId="Normal">
     <w:name w:val="Normal"/>
     <w:qFormat/>
-    <w:rsid w:val="00B5054B"/>
+    <w:rsid w:val="007736E6"/>
   </w:style>
   <w:style w:type="paragraph" w:styleId="Heading1">
     <w:name w:val="heading 1"/>
@@ -17359,7 +20855,6 @@
   <w:style w:type="character" w:default="1" w:styleId="DefaultParagraphFont">
     <w:name w:val="Default Paragraph Font"/>
     <w:uiPriority w:val="1"/>
-    <w:semiHidden/>
     <w:unhideWhenUsed/>
   </w:style>
   <w:style w:type="table" w:default="1" w:styleId="TableNormal">

</xml_diff>